<commit_message>
#92, #88, #96 - fixed.
</commit_message>
<xml_diff>
--- a/Docx/Глава 1.6 - Паттерн Посетител.docx
+++ b/Docx/Глава 1.6 - Паттерн Посетител.docx
@@ -86,13 +86,7 @@
         <w:rPr>
           <w:lang w:val="ru-RU"/>
         </w:rPr>
-        <w:t>Структуры данных некоторых предметных областей могут быть довольно сложными, а операции над ними настолько разнообразными, что совмещать эти два мира вместе нет никакого смысла. Например, в мире финансовых инструментов гораздо логичнее отделить данные цен</w:t>
-      </w:r>
-      <w:r>
-        <w:rPr>
-          <w:lang w:val="ru-RU"/>
-        </w:rPr>
-        <w:t>ных бумаг, от выполняемых над ними операций. Деревья выражений - это еще один классический пример, где происходит такое разделение. Но даже в простой задаче, такой как экспорт лог-файлов</w:t>
+        <w:t>Структуры данных некоторых предметных областей могут быть довольно сложными, а операции над ними настолько разнообразными, что совмещать эти два мира вместе нет никакого смысла. Например, в мире финансовых инструментов гораздо логичнее отделить данные ценных бумаг, от выполняемых над ними операций. Деревья выражений - это еще один классический пример, где происходит такое разделение. Но даже в простой задаче, такой как экспорт лог-файлов</w:t>
       </w:r>
       <w:r>
         <w:rPr>
@@ -117,13 +111,7 @@
         <w:rPr>
           <w:lang w:val="ru-RU"/>
         </w:rPr>
-        <w:t>Различные в</w:t>
-      </w:r>
-      <w:r>
-        <w:rPr>
-          <w:lang w:val="ru-RU"/>
-        </w:rPr>
-        <w:t>иды п</w:t>
+        <w:t>Различные виды п</w:t>
       </w:r>
       <w:r>
         <w:rPr>
@@ -210,14 +198,12 @@
         </w:rPr>
         <w:t xml:space="preserve">Рисунок 6.1 - Иерархия классов </w:t>
       </w:r>
-      <w:proofErr w:type="spellStart"/>
       <w:r>
         <w:rPr>
           <w:rStyle w:val="VerbatimChar"/>
         </w:rPr>
         <w:t>LogEntry</w:t>
       </w:r>
-      <w:proofErr w:type="spellEnd"/>
     </w:p>
     <w:p>
       <w:pPr>
@@ -241,13 +227,7 @@
         <w:rPr>
           <w:lang w:val="ru-RU"/>
         </w:rPr>
-        <w:t>разному. Например, сообщения с исключениями могут сохраняться в другую таблицу базы данных, разны</w:t>
-      </w:r>
-      <w:r>
-        <w:rPr>
-          <w:lang w:val="ru-RU"/>
-        </w:rPr>
-        <w:t>е типы сообщений могут иметь разную логику группировки для "пакетного" сохранения и т.п. Эту логику нельзя поместить прямо в иерархию сообщений, поскольку логика сохранения может изменяться независимо от самих записей. Также</w:t>
+        <w:t>разному. Например, сообщения с исключениями могут сохраняться в другую таблицу базы данных, разные типы сообщений могут иметь разную логику группировки для "пакетного" сохранения и т.п. Эту логику нельзя поместить прямо в иерархию сообщений, поскольку логика сохранения может изменяться независимо от самих записей. Также</w:t>
       </w:r>
       <w:r>
         <w:rPr>
@@ -259,22 +239,26 @@
         <w:rPr>
           <w:lang w:val="ru-RU"/>
         </w:rPr>
-        <w:t xml:space="preserve"> наличие логики сохранения прямо</w:t>
-      </w:r>
-      <w:r>
-        <w:rPr>
-          <w:lang w:val="ru-RU"/>
-        </w:rPr>
-        <w:t xml:space="preserve"> в класса </w:t>
-      </w:r>
-      <w:proofErr w:type="spellStart"/>
+        <w:t xml:space="preserve"> наличие логики сохранения прямо в класс</w:t>
+      </w:r>
+      <w:r>
+        <w:rPr>
+          <w:lang w:val="ru-RU"/>
+        </w:rPr>
+        <w:t>е</w:t>
+      </w:r>
+      <w:r>
+        <w:rPr>
+          <w:lang w:val="ru-RU"/>
+        </w:rPr>
+        <w:t xml:space="preserve"> </w:t>
+      </w:r>
       <w:r>
         <w:rPr>
           <w:rStyle w:val="VerbatimChar"/>
         </w:rPr>
         <w:t>LogEntry</w:t>
       </w:r>
-      <w:proofErr w:type="spellEnd"/>
       <w:r>
         <w:rPr>
           <w:lang w:val="ru-RU"/>
@@ -302,28 +286,59 @@
       </w:r>
     </w:p>
     <w:p>
-      <w:pPr>
-        <w:rPr>
-          <w:lang w:val="ru-RU"/>
-        </w:rPr>
-      </w:pPr>
-      <w:r>
-        <w:rPr>
-          <w:lang w:val="ru-RU"/>
-        </w:rPr>
-        <w:t>Добавление подобной бизнес-логики вне иерарх</w:t>
-      </w:r>
-      <w:r>
-        <w:rPr>
-          <w:lang w:val="ru-RU"/>
-        </w:rPr>
-        <w:t xml:space="preserve">ии чревато дублированием и хрупкостью. </w:t>
-      </w:r>
-      <w:r>
-        <w:rPr>
-          <w:lang w:val="ru-RU"/>
-        </w:rPr>
-        <w:t>Один из вариантов реализации выглядит так:</w:t>
+      <w:r>
+        <w:rPr>
+          <w:lang w:val="ru-RU"/>
+        </w:rPr>
+        <w:t>Добавление подобной бизнес-логики вне иерархии чревато дублированием и хрупкостью. Один</w:t>
+      </w:r>
+      <w:r>
+        <w:t xml:space="preserve"> </w:t>
+      </w:r>
+      <w:r>
+        <w:rPr>
+          <w:lang w:val="ru-RU"/>
+        </w:rPr>
+        <w:t>из</w:t>
+      </w:r>
+      <w:r>
+        <w:t xml:space="preserve"> </w:t>
+      </w:r>
+      <w:r>
+        <w:rPr>
+          <w:lang w:val="ru-RU"/>
+        </w:rPr>
+        <w:t>вариантов</w:t>
+      </w:r>
+      <w:r>
+        <w:t xml:space="preserve"> </w:t>
+      </w:r>
+      <w:r>
+        <w:rPr>
+          <w:lang w:val="ru-RU"/>
+        </w:rPr>
+        <w:t>реализации</w:t>
+      </w:r>
+      <w:r>
+        <w:t xml:space="preserve"> </w:t>
+      </w:r>
+      <w:r>
+        <w:rPr>
+          <w:lang w:val="ru-RU"/>
+        </w:rPr>
+        <w:t>выглядит</w:t>
+      </w:r>
+      <w:r>
+        <w:t xml:space="preserve"> </w:t>
+      </w:r>
+      <w:r>
+        <w:rPr>
+          <w:lang w:val="ru-RU"/>
+        </w:rPr>
+        <w:t>так</w:t>
+      </w:r>
+      <w:r>
+        <w:t>:</w:t>
       </w:r>
     </w:p>
     <w:p>
@@ -388,22 +403,30 @@
         <w:rPr>
           <w:rStyle w:val="VerbatimChar"/>
         </w:rPr>
-        <w:t xml:space="preserve">  </w:t>
-      </w:r>
-      <w:r>
-        <w:rPr>
-          <w:rStyle w:val="VerbatimChar"/>
-        </w:rPr>
-        <w:t xml:space="preserve">      {</w:t>
-      </w:r>
-      <w:r>
-        <w:br/>
-      </w:r>
-      <w:r>
-        <w:rPr>
-          <w:rStyle w:val="VerbatimChar"/>
-        </w:rPr>
-        <w:t xml:space="preserve">            SaveException(logEntry);</w:t>
+        <w:t xml:space="preserve">        {</w:t>
+      </w:r>
+      <w:r>
+        <w:br/>
+      </w:r>
+      <w:r>
+        <w:rPr>
+          <w:rStyle w:val="VerbatimChar"/>
+        </w:rPr>
+        <w:t xml:space="preserve">            SaveException(</w:t>
+      </w:r>
+      <w:r>
+        <w:rPr>
+          <w:rStyle w:val="VerbatimChar"/>
+        </w:rPr>
+        <w:t>exception</w:t>
+      </w:r>
+      <w:bookmarkStart w:id="2" w:name="_GoBack"/>
+      <w:bookmarkEnd w:id="2"/>
+      <w:r>
+        <w:rPr>
+          <w:rStyle w:val="VerbatimChar"/>
+        </w:rPr>
+        <w:t>);</w:t>
       </w:r>
       <w:r>
         <w:br/>
@@ -469,13 +492,7 @@
         <w:rPr>
           <w:rStyle w:val="VerbatimChar"/>
         </w:rPr>
-        <w:t xml:space="preserve">            throw new In</w:t>
-      </w:r>
-      <w:r>
-        <w:rPr>
-          <w:rStyle w:val="VerbatimChar"/>
-        </w:rPr>
-        <w:t>validOperationException("Unknown log entry type");</w:t>
+        <w:t xml:space="preserve">            throw new InvalidOperationException("Unknown log entry type");</w:t>
       </w:r>
       <w:r>
         <w:br/>
@@ -514,7 +531,31 @@
         <w:rPr>
           <w:rStyle w:val="VerbatimChar"/>
         </w:rPr>
-        <w:t xml:space="preserve">    private void SaveException(LogEntry logEntry) {...}</w:t>
+        <w:t xml:space="preserve">    private void SaveException(</w:t>
+      </w:r>
+      <w:r>
+        <w:rPr>
+          <w:rStyle w:val="VerbatimChar"/>
+        </w:rPr>
+        <w:t>ExcetpionLogEntry</w:t>
+      </w:r>
+      <w:r>
+        <w:rPr>
+          <w:rStyle w:val="VerbatimChar"/>
+        </w:rPr>
+        <w:t xml:space="preserve"> </w:t>
+      </w:r>
+      <w:r>
+        <w:rPr>
+          <w:rStyle w:val="VerbatimChar"/>
+        </w:rPr>
+        <w:t>exceptionL</w:t>
+      </w:r>
+      <w:r>
+        <w:rPr>
+          <w:rStyle w:val="VerbatimChar"/>
+        </w:rPr>
+        <w:t>ogEntry) {...}</w:t>
       </w:r>
       <w:r>
         <w:br/>
@@ -547,22 +588,14 @@
         <w:rPr>
           <w:lang w:val="ru-RU"/>
         </w:rPr>
-        <w:t>Поскольку</w:t>
-      </w:r>
-      <w:r>
-        <w:rPr>
-          <w:lang w:val="ru-RU"/>
-        </w:rPr>
-        <w:t xml:space="preserve"> иерархия </w:t>
-      </w:r>
-      <w:proofErr w:type="spellStart"/>
+        <w:t xml:space="preserve">Поскольку иерархия </w:t>
+      </w:r>
       <w:r>
         <w:rPr>
           <w:rStyle w:val="VerbatimChar"/>
         </w:rPr>
         <w:t>LogEntry</w:t>
       </w:r>
-      <w:proofErr w:type="spellEnd"/>
       <w:r>
         <w:rPr>
           <w:lang w:val="ru-RU"/>
@@ -582,25 +615,17 @@
         </w:rPr>
         <w:t xml:space="preserve">Для этого в базовый класс </w:t>
       </w:r>
-      <w:proofErr w:type="spellStart"/>
       <w:r>
         <w:rPr>
           <w:rStyle w:val="VerbatimChar"/>
         </w:rPr>
         <w:t>LogEntry</w:t>
       </w:r>
-      <w:proofErr w:type="spellEnd"/>
-      <w:r>
-        <w:rPr>
-          <w:lang w:val="ru-RU"/>
-        </w:rPr>
-        <w:t xml:space="preserve"> добавляется а</w:t>
-      </w:r>
-      <w:r>
-        <w:rPr>
-          <w:lang w:val="ru-RU"/>
-        </w:rPr>
-        <w:t xml:space="preserve">бстрактный метод </w:t>
+      <w:r>
+        <w:rPr>
+          <w:lang w:val="ru-RU"/>
+        </w:rPr>
+        <w:t xml:space="preserve"> добавляется абстрактный метод </w:t>
       </w:r>
       <w:r>
         <w:rPr>
@@ -614,14 +639,12 @@
         </w:rPr>
         <w:t xml:space="preserve">, который принимает </w:t>
       </w:r>
-      <w:proofErr w:type="spellStart"/>
       <w:r>
         <w:rPr>
           <w:rStyle w:val="VerbatimChar"/>
         </w:rPr>
         <w:t>ILogEntryVisitor</w:t>
       </w:r>
-      <w:proofErr w:type="spellEnd"/>
       <w:r>
         <w:rPr>
           <w:lang w:val="ru-RU"/>
@@ -649,16 +672,229 @@
         <w:rPr>
           <w:rStyle w:val="VerbatimChar"/>
         </w:rPr>
-        <w:t xml:space="preserve">public interface </w:t>
-      </w:r>
-      <w:proofErr w:type="spellStart"/>
+        <w:t>public interface ILogEntryVisitor</w:t>
+      </w:r>
+      <w:r>
+        <w:br/>
+      </w:r>
+      <w:r>
+        <w:rPr>
+          <w:rStyle w:val="VerbatimChar"/>
+        </w:rPr>
+        <w:t>{</w:t>
+      </w:r>
+      <w:r>
+        <w:br/>
+      </w:r>
+      <w:r>
+        <w:rPr>
+          <w:rStyle w:val="VerbatimChar"/>
+        </w:rPr>
+        <w:t xml:space="preserve">    void Visit(ExceptionLogEntry exceptionLogEntry);</w:t>
+      </w:r>
+      <w:r>
+        <w:br/>
+      </w:r>
+      <w:r>
+        <w:rPr>
+          <w:rStyle w:val="VerbatimChar"/>
+        </w:rPr>
+        <w:t xml:space="preserve">    void Visit(SimpleLogEntry simpleLogEntry);</w:t>
+      </w:r>
+      <w:r>
+        <w:br/>
+      </w:r>
+      <w:r>
+        <w:rPr>
+          <w:rStyle w:val="VerbatimChar"/>
+        </w:rPr>
+        <w:t>}</w:t>
+      </w:r>
+      <w:r>
+        <w:br/>
+      </w:r>
+      <w:r>
+        <w:br/>
+      </w:r>
+      <w:r>
+        <w:rPr>
+          <w:rStyle w:val="VerbatimChar"/>
+        </w:rPr>
+        <w:t>public abstract class LogEntry</w:t>
+      </w:r>
+      <w:r>
+        <w:br/>
+      </w:r>
+      <w:r>
+        <w:rPr>
+          <w:rStyle w:val="VerbatimChar"/>
+        </w:rPr>
+        <w:t>{</w:t>
+      </w:r>
+      <w:r>
+        <w:br/>
+      </w:r>
+      <w:r>
+        <w:rPr>
+          <w:rStyle w:val="VerbatimChar"/>
+        </w:rPr>
+        <w:t xml:space="preserve">    public abstract void Accept(ILogEntryVisitor logEntryVisitor);</w:t>
+      </w:r>
+      <w:r>
+        <w:br/>
+      </w:r>
+      <w:r>
+        <w:rPr>
+          <w:rStyle w:val="VerbatimChar"/>
+        </w:rPr>
+        <w:t xml:space="preserve">    // Остльные члены остались без изменения</w:t>
+      </w:r>
+      <w:r>
+        <w:br/>
+      </w:r>
+      <w:r>
+        <w:rPr>
+          <w:rStyle w:val="VerbatimChar"/>
+        </w:rPr>
+        <w:t>}</w:t>
+      </w:r>
+      <w:r>
+        <w:br/>
+      </w:r>
+      <w:r>
+        <w:lastRenderedPageBreak/>
+        <w:br/>
+      </w:r>
+      <w:r>
+        <w:rPr>
+          <w:rStyle w:val="VerbatimChar"/>
+        </w:rPr>
+        <w:t>public class ExceptionLogEntry : LogEntry</w:t>
+      </w:r>
+      <w:r>
+        <w:br/>
+      </w:r>
+      <w:r>
+        <w:rPr>
+          <w:rStyle w:val="VerbatimChar"/>
+        </w:rPr>
+        <w:t>{</w:t>
+      </w:r>
+      <w:r>
+        <w:br/>
+      </w:r>
+      <w:r>
+        <w:rPr>
+          <w:rStyle w:val="VerbatimChar"/>
+        </w:rPr>
+        <w:t xml:space="preserve">    public override void Accept(ILogEntryVisitor logEntryVisitor)</w:t>
+      </w:r>
+      <w:r>
+        <w:br/>
+      </w:r>
+      <w:r>
+        <w:rPr>
+          <w:rStyle w:val="VerbatimChar"/>
+        </w:rPr>
+        <w:t xml:space="preserve">    {</w:t>
+      </w:r>
+      <w:r>
+        <w:br/>
+      </w:r>
+      <w:r>
+        <w:rPr>
+          <w:rStyle w:val="VerbatimChar"/>
+        </w:rPr>
+        <w:t xml:space="preserve">        // Благодаря перегрузке методов выбирается метод</w:t>
+      </w:r>
+      <w:r>
+        <w:br/>
+      </w:r>
+      <w:r>
+        <w:rPr>
+          <w:rStyle w:val="VerbatimChar"/>
+        </w:rPr>
+        <w:t xml:space="preserve">        // Visit(ExceptionLogEntry)</w:t>
+      </w:r>
+      <w:r>
+        <w:br/>
+      </w:r>
+      <w:r>
+        <w:rPr>
+          <w:rStyle w:val="VerbatimChar"/>
+        </w:rPr>
+        <w:t xml:space="preserve">        logEntryVisitor.Visit(this);</w:t>
+      </w:r>
+      <w:r>
+        <w:br/>
+      </w:r>
+      <w:r>
+        <w:rPr>
+          <w:rStyle w:val="VerbatimChar"/>
+        </w:rPr>
+        <w:t xml:space="preserve">    }</w:t>
+      </w:r>
+      <w:r>
+        <w:br/>
+      </w:r>
+      <w:r>
+        <w:rPr>
+          <w:rStyle w:val="VerbatimChar"/>
+        </w:rPr>
+        <w:t>}</w:t>
+      </w:r>
+    </w:p>
+    <w:p>
+      <w:pPr>
+        <w:rPr>
+          <w:lang w:val="ru-RU"/>
+        </w:rPr>
+      </w:pPr>
+      <w:r>
+        <w:rPr>
+          <w:lang w:val="ru-RU"/>
+        </w:rPr>
+        <w:t>Листинг 6.2 - Пример интерфейса посетителя</w:t>
+      </w:r>
+    </w:p>
+    <w:p>
+      <w:pPr>
+        <w:rPr>
+          <w:lang w:val="ru-RU"/>
+        </w:rPr>
+      </w:pPr>
+      <w:r>
+        <w:rPr>
+          <w:lang w:val="ru-RU"/>
+        </w:rPr>
+        <w:t xml:space="preserve">Теперь, если кому-то понадобится добавить операцию над иерархией записей, то достаточно будет реализовать интерфейс </w:t>
+      </w:r>
       <w:r>
         <w:rPr>
           <w:rStyle w:val="VerbatimChar"/>
         </w:rPr>
         <w:t>ILogEntryVisitor</w:t>
       </w:r>
-      <w:proofErr w:type="spellEnd"/>
+      <w:r>
+        <w:rPr>
+          <w:lang w:val="ru-RU"/>
+        </w:rPr>
+        <w:t>:</w:t>
+      </w:r>
+    </w:p>
+    <w:p>
+      <w:pPr>
+        <w:pStyle w:val="SourceCode"/>
+        <w:rPr>
+          <w:lang w:val="ru-RU"/>
+        </w:rPr>
+      </w:pPr>
+      <w:r>
+        <w:rPr>
+          <w:rStyle w:val="VerbatimChar"/>
+        </w:rPr>
+        <w:t>public class DatabaseLogSaver : ILogEntryVisitor</w:t>
+      </w:r>
       <w:r>
         <w:br/>
       </w:r>
@@ -675,459 +911,206 @@
         <w:rPr>
           <w:rStyle w:val="VerbatimChar"/>
         </w:rPr>
-        <w:t xml:space="preserve">    void Visit(ExceptionLogEntry exceptionLogEntry);</w:t>
-      </w:r>
-      <w:r>
-        <w:br/>
-      </w:r>
-      <w:r>
-        <w:rPr>
-          <w:rStyle w:val="VerbatimChar"/>
-        </w:rPr>
-        <w:t xml:space="preserve">    void Visit(SimpleLogEntry simpleLogEnt</w:t>
-      </w:r>
-      <w:r>
-        <w:rPr>
-          <w:rStyle w:val="VerbatimChar"/>
-        </w:rPr>
-        <w:t>ry);</w:t>
-      </w:r>
-      <w:r>
-        <w:br/>
-      </w:r>
-      <w:r>
-        <w:rPr>
-          <w:rStyle w:val="VerbatimChar"/>
+        <w:t xml:space="preserve">    public void SaveLogEntry(LogEntry logEntry)</w:t>
+      </w:r>
+      <w:r>
+        <w:br/>
+      </w:r>
+      <w:r>
+        <w:rPr>
+          <w:rStyle w:val="VerbatimChar"/>
+        </w:rPr>
+        <w:t xml:space="preserve">    {</w:t>
+      </w:r>
+      <w:r>
+        <w:br/>
+      </w:r>
+      <w:r>
+        <w:rPr>
+          <w:rStyle w:val="VerbatimChar"/>
+        </w:rPr>
+        <w:t xml:space="preserve">        logEntry.Accept(this);</w:t>
+      </w:r>
+      <w:r>
+        <w:br/>
+      </w:r>
+      <w:r>
+        <w:rPr>
+          <w:rStyle w:val="VerbatimChar"/>
+        </w:rPr>
+        <w:t xml:space="preserve">    }</w:t>
+      </w:r>
+      <w:r>
+        <w:br/>
+      </w:r>
+      <w:r>
+        <w:br/>
+      </w:r>
+      <w:r>
+        <w:rPr>
+          <w:rStyle w:val="VerbatimChar"/>
+        </w:rPr>
+        <w:t xml:space="preserve">    void ILogEntryVisitor.Visit(ExceptionLogEntry exceptionLogEntry)</w:t>
+      </w:r>
+      <w:r>
+        <w:br/>
+      </w:r>
+      <w:r>
+        <w:rPr>
+          <w:rStyle w:val="VerbatimChar"/>
+        </w:rPr>
+        <w:t xml:space="preserve">    {</w:t>
+      </w:r>
+      <w:r>
+        <w:br/>
+      </w:r>
+      <w:r>
+        <w:rPr>
+          <w:rStyle w:val="VerbatimChar"/>
+        </w:rPr>
+        <w:t xml:space="preserve">        SaveException(exceptionLogEntry);</w:t>
+      </w:r>
+      <w:r>
+        <w:br/>
+      </w:r>
+      <w:r>
+        <w:rPr>
+          <w:rStyle w:val="VerbatimChar"/>
+        </w:rPr>
+        <w:t xml:space="preserve">    }</w:t>
+      </w:r>
+      <w:r>
+        <w:br/>
+      </w:r>
+      <w:r>
+        <w:br/>
+      </w:r>
+      <w:r>
+        <w:rPr>
+          <w:rStyle w:val="VerbatimChar"/>
+        </w:rPr>
+        <w:t xml:space="preserve">    void ILogEntryVisitor.Visit(SimpleLogEntry simpleLogEntry)</w:t>
+      </w:r>
+      <w:r>
+        <w:br/>
+      </w:r>
+      <w:r>
+        <w:rPr>
+          <w:rStyle w:val="VerbatimChar"/>
+        </w:rPr>
+        <w:t xml:space="preserve">    {</w:t>
+      </w:r>
+      <w:r>
+        <w:br/>
+      </w:r>
+      <w:r>
+        <w:rPr>
+          <w:rStyle w:val="VerbatimChar"/>
+        </w:rPr>
+        <w:t xml:space="preserve">        SaveSimpleLogEntry(simpleLogEntry);</w:t>
+      </w:r>
+      <w:r>
+        <w:br/>
+      </w:r>
+      <w:r>
+        <w:rPr>
+          <w:rStyle w:val="VerbatimChar"/>
+        </w:rPr>
+        <w:t xml:space="preserve">    }</w:t>
+      </w:r>
+      <w:r>
+        <w:br/>
+      </w:r>
+      <w:r>
+        <w:br/>
+      </w:r>
+      <w:r>
+        <w:rPr>
+          <w:rStyle w:val="VerbatimChar"/>
+        </w:rPr>
+        <w:t xml:space="preserve">    private void SaveException(ExceptionLogEntry logEntry) {...}</w:t>
+      </w:r>
+      <w:r>
+        <w:br/>
+      </w:r>
+      <w:r>
+        <w:rPr>
+          <w:rStyle w:val="VerbatimChar"/>
+        </w:rPr>
+        <w:t xml:space="preserve">    private</w:t>
+      </w:r>
+      <w:r>
+        <w:rPr>
+          <w:rStyle w:val="VerbatimChar"/>
+          <w:lang w:val="ru-RU"/>
+        </w:rPr>
+        <w:t xml:space="preserve"> </w:t>
+      </w:r>
+      <w:r>
+        <w:rPr>
+          <w:rStyle w:val="VerbatimChar"/>
+        </w:rPr>
+        <w:t>void</w:t>
+      </w:r>
+      <w:r>
+        <w:rPr>
+          <w:rStyle w:val="VerbatimChar"/>
+          <w:lang w:val="ru-RU"/>
+        </w:rPr>
+        <w:t xml:space="preserve"> </w:t>
+      </w:r>
+      <w:r>
+        <w:rPr>
+          <w:rStyle w:val="VerbatimChar"/>
+        </w:rPr>
+        <w:t>SaveSimpleLogEntry</w:t>
+      </w:r>
+      <w:r>
+        <w:rPr>
+          <w:rStyle w:val="VerbatimChar"/>
+          <w:lang w:val="ru-RU"/>
+        </w:rPr>
+        <w:t>(</w:t>
+      </w:r>
+      <w:r>
+        <w:rPr>
+          <w:rStyle w:val="VerbatimChar"/>
+        </w:rPr>
+        <w:t>SimpleLogEntry</w:t>
+      </w:r>
+      <w:r>
+        <w:rPr>
+          <w:rStyle w:val="VerbatimChar"/>
+          <w:lang w:val="ru-RU"/>
+        </w:rPr>
+        <w:t xml:space="preserve"> </w:t>
+      </w:r>
+      <w:r>
+        <w:rPr>
+          <w:rStyle w:val="VerbatimChar"/>
+        </w:rPr>
+        <w:t>logEntry</w:t>
+      </w:r>
+      <w:r>
+        <w:rPr>
+          <w:rStyle w:val="VerbatimChar"/>
+          <w:lang w:val="ru-RU"/>
+        </w:rPr>
+        <w:t>) {...}</w:t>
+      </w:r>
+      <w:r>
+        <w:rPr>
+          <w:lang w:val="ru-RU"/>
+        </w:rPr>
+        <w:br/>
+      </w:r>
+      <w:r>
+        <w:rPr>
+          <w:rStyle w:val="VerbatimChar"/>
+          <w:lang w:val="ru-RU"/>
         </w:rPr>
         <w:t>}</w:t>
       </w:r>
-      <w:r>
-        <w:br/>
-      </w:r>
-      <w:r>
-        <w:br/>
-      </w:r>
-      <w:r>
-        <w:rPr>
-          <w:rStyle w:val="VerbatimChar"/>
-        </w:rPr>
-        <w:t>public abstract class LogEntry</w:t>
-      </w:r>
-      <w:r>
-        <w:br/>
-      </w:r>
-      <w:r>
-        <w:rPr>
-          <w:rStyle w:val="VerbatimChar"/>
-        </w:rPr>
-        <w:t>{</w:t>
-      </w:r>
-      <w:r>
-        <w:br/>
-      </w:r>
-      <w:r>
-        <w:rPr>
-          <w:rStyle w:val="VerbatimChar"/>
-        </w:rPr>
-        <w:t xml:space="preserve">    public abstract void Accept(ILogEntryVisitor logEntryVisitor);</w:t>
-      </w:r>
-      <w:r>
-        <w:br/>
-      </w:r>
-      <w:r>
-        <w:rPr>
-          <w:rStyle w:val="VerbatimChar"/>
-        </w:rPr>
-        <w:t xml:space="preserve">    // Остльные члены остались без изменения</w:t>
-      </w:r>
-      <w:r>
-        <w:br/>
-      </w:r>
-      <w:r>
-        <w:rPr>
-          <w:rStyle w:val="VerbatimChar"/>
-        </w:rPr>
-        <w:t>}</w:t>
-      </w:r>
-      <w:r>
-        <w:br/>
-      </w:r>
-      <w:r>
-        <w:lastRenderedPageBreak/>
-        <w:br/>
-      </w:r>
-      <w:r>
-        <w:rPr>
-          <w:rStyle w:val="VerbatimChar"/>
-        </w:rPr>
-        <w:t>public class ExceptionLogEntry : LogEntry</w:t>
-      </w:r>
-      <w:r>
-        <w:br/>
-      </w:r>
-      <w:r>
-        <w:rPr>
-          <w:rStyle w:val="VerbatimChar"/>
-        </w:rPr>
-        <w:t>{</w:t>
-      </w:r>
-      <w:r>
-        <w:br/>
-      </w:r>
-      <w:r>
-        <w:rPr>
-          <w:rStyle w:val="VerbatimChar"/>
-        </w:rPr>
-        <w:t xml:space="preserve">    public override void Accept(ILogEntryVisitor logEntryVisitor)</w:t>
-      </w:r>
-      <w:r>
-        <w:br/>
-      </w:r>
-      <w:r>
-        <w:rPr>
-          <w:rStyle w:val="VerbatimChar"/>
-        </w:rPr>
-        <w:t xml:space="preserve">    {</w:t>
-      </w:r>
-      <w:r>
-        <w:br/>
-      </w:r>
-      <w:r>
-        <w:rPr>
-          <w:rStyle w:val="VerbatimChar"/>
-        </w:rPr>
-        <w:t xml:space="preserve">        // Благодаря перегрузке методов выбирается метод</w:t>
-      </w:r>
-      <w:r>
-        <w:br/>
-      </w:r>
-      <w:r>
-        <w:rPr>
-          <w:rStyle w:val="VerbatimChar"/>
-        </w:rPr>
-        <w:t xml:space="preserve">        // Visit(ExceptionLogEntry)</w:t>
-      </w:r>
-      <w:r>
-        <w:br/>
-      </w:r>
-      <w:r>
-        <w:rPr>
-          <w:rStyle w:val="VerbatimChar"/>
-        </w:rPr>
-        <w:t xml:space="preserve">        logEntryVisitor.Visit(this);</w:t>
-      </w:r>
-      <w:r>
-        <w:br/>
-      </w:r>
-      <w:r>
-        <w:rPr>
-          <w:rStyle w:val="VerbatimChar"/>
-        </w:rPr>
-        <w:t xml:space="preserve">    }</w:t>
-      </w:r>
-      <w:r>
-        <w:br/>
-      </w:r>
-      <w:r>
-        <w:rPr>
-          <w:rStyle w:val="VerbatimChar"/>
-        </w:rPr>
-        <w:t>}</w:t>
-      </w:r>
-    </w:p>
-    <w:p>
-      <w:pPr>
-        <w:rPr>
-          <w:lang w:val="ru-RU"/>
-        </w:rPr>
-      </w:pPr>
-      <w:r>
-        <w:rPr>
-          <w:lang w:val="ru-RU"/>
-        </w:rPr>
-        <w:t>Листинг 6.2 - Пример интерфейса посетителя</w:t>
-      </w:r>
-    </w:p>
-    <w:p>
-      <w:pPr>
-        <w:rPr>
-          <w:lang w:val="ru-RU"/>
-        </w:rPr>
-      </w:pPr>
-      <w:r>
-        <w:rPr>
-          <w:lang w:val="ru-RU"/>
-        </w:rPr>
-        <w:t>Теп</w:t>
-      </w:r>
-      <w:r>
-        <w:rPr>
-          <w:lang w:val="ru-RU"/>
-        </w:rPr>
-        <w:t xml:space="preserve">ерь, если кому-то понадобится добавить операцию над иерархией записей, то достаточно будет реализовать интерфейс </w:t>
-      </w:r>
-      <w:proofErr w:type="spellStart"/>
-      <w:r>
-        <w:rPr>
-          <w:rStyle w:val="VerbatimChar"/>
-        </w:rPr>
-        <w:t>ILogEntryVisitor</w:t>
-      </w:r>
-      <w:proofErr w:type="spellEnd"/>
-      <w:r>
-        <w:rPr>
-          <w:lang w:val="ru-RU"/>
-        </w:rPr>
-        <w:t>:</w:t>
-      </w:r>
-    </w:p>
-    <w:p>
-      <w:pPr>
-        <w:pStyle w:val="SourceCode"/>
-        <w:rPr>
-          <w:lang w:val="ru-RU"/>
-        </w:rPr>
-      </w:pPr>
-      <w:r>
-        <w:rPr>
-          <w:rStyle w:val="VerbatimChar"/>
-        </w:rPr>
-        <w:t>public class DatabaseLogSaver : ILogEntryVisitor</w:t>
-      </w:r>
-      <w:r>
-        <w:br/>
-      </w:r>
-      <w:r>
-        <w:rPr>
-          <w:rStyle w:val="VerbatimChar"/>
-        </w:rPr>
-        <w:t>{</w:t>
-      </w:r>
-      <w:r>
-        <w:br/>
-      </w:r>
-      <w:r>
-        <w:rPr>
-          <w:rStyle w:val="VerbatimChar"/>
-        </w:rPr>
-        <w:t xml:space="preserve">    public void SaveLogEntry(LogEntry logEntry)</w:t>
-      </w:r>
-      <w:r>
-        <w:br/>
-      </w:r>
-      <w:r>
-        <w:rPr>
-          <w:rStyle w:val="VerbatimChar"/>
-        </w:rPr>
-        <w:t xml:space="preserve">    {</w:t>
-      </w:r>
-      <w:r>
-        <w:br/>
-      </w:r>
-      <w:r>
-        <w:rPr>
-          <w:rStyle w:val="VerbatimChar"/>
-        </w:rPr>
-        <w:t xml:space="preserve">        logEntry.Acc</w:t>
-      </w:r>
-      <w:r>
-        <w:rPr>
-          <w:rStyle w:val="VerbatimChar"/>
-        </w:rPr>
-        <w:t>ept(this);</w:t>
-      </w:r>
-      <w:r>
-        <w:br/>
-      </w:r>
-      <w:r>
-        <w:rPr>
-          <w:rStyle w:val="VerbatimChar"/>
-        </w:rPr>
-        <w:t xml:space="preserve">    }</w:t>
-      </w:r>
-      <w:r>
-        <w:br/>
-      </w:r>
-      <w:r>
-        <w:br/>
-      </w:r>
-      <w:r>
-        <w:rPr>
-          <w:rStyle w:val="VerbatimChar"/>
-        </w:rPr>
-        <w:t xml:space="preserve">    void ILogEntryVisitor.Visit(ExceptionLogEntry exceptionLogEntry)</w:t>
-      </w:r>
-      <w:r>
-        <w:br/>
-      </w:r>
-      <w:r>
-        <w:rPr>
-          <w:rStyle w:val="VerbatimChar"/>
-        </w:rPr>
-        <w:t xml:space="preserve">    {</w:t>
-      </w:r>
-      <w:r>
-        <w:br/>
-      </w:r>
-      <w:r>
-        <w:rPr>
-          <w:rStyle w:val="VerbatimChar"/>
-        </w:rPr>
-        <w:t xml:space="preserve">        SaveException(exceptionLogEntry);</w:t>
-      </w:r>
-      <w:r>
-        <w:br/>
-      </w:r>
-      <w:r>
-        <w:rPr>
-          <w:rStyle w:val="VerbatimChar"/>
-        </w:rPr>
-        <w:t xml:space="preserve">    }</w:t>
-      </w:r>
-      <w:r>
-        <w:br/>
-      </w:r>
-      <w:r>
-        <w:br/>
-      </w:r>
-      <w:r>
-        <w:rPr>
-          <w:rStyle w:val="VerbatimChar"/>
-        </w:rPr>
-        <w:t xml:space="preserve">    void ILogEntryVisitor.Visit(SimpleLogEntry simpleLogEntry)</w:t>
-      </w:r>
-      <w:r>
-        <w:br/>
-      </w:r>
-      <w:r>
-        <w:rPr>
-          <w:rStyle w:val="VerbatimChar"/>
-        </w:rPr>
-        <w:t xml:space="preserve">    {</w:t>
-      </w:r>
-      <w:r>
-        <w:br/>
-      </w:r>
-      <w:r>
-        <w:rPr>
-          <w:rStyle w:val="VerbatimChar"/>
-        </w:rPr>
-        <w:t xml:space="preserve">        SaveSimpleLogEntry(simpleLogEntry);</w:t>
-      </w:r>
-      <w:r>
-        <w:br/>
-      </w:r>
-      <w:r>
-        <w:rPr>
-          <w:rStyle w:val="VerbatimChar"/>
-        </w:rPr>
-        <w:t xml:space="preserve"> </w:t>
-      </w:r>
-      <w:r>
-        <w:rPr>
-          <w:rStyle w:val="VerbatimChar"/>
-        </w:rPr>
-        <w:t xml:space="preserve">   }</w:t>
-      </w:r>
-      <w:r>
-        <w:br/>
-      </w:r>
-      <w:r>
-        <w:br/>
-      </w:r>
-      <w:r>
-        <w:rPr>
-          <w:rStyle w:val="VerbatimChar"/>
-        </w:rPr>
-        <w:t xml:space="preserve">    private void SaveException(ExceptionLogEntry logEntry) {...}</w:t>
-      </w:r>
-      <w:r>
-        <w:br/>
-      </w:r>
-      <w:r>
-        <w:rPr>
-          <w:rStyle w:val="VerbatimChar"/>
-        </w:rPr>
-        <w:t xml:space="preserve">    private</w:t>
-      </w:r>
-      <w:r>
-        <w:rPr>
-          <w:rStyle w:val="VerbatimChar"/>
-          <w:lang w:val="ru-RU"/>
-        </w:rPr>
-        <w:t xml:space="preserve"> </w:t>
-      </w:r>
-      <w:r>
-        <w:rPr>
-          <w:rStyle w:val="VerbatimChar"/>
-        </w:rPr>
-        <w:t>void</w:t>
-      </w:r>
-      <w:r>
-        <w:rPr>
-          <w:rStyle w:val="VerbatimChar"/>
-          <w:lang w:val="ru-RU"/>
-        </w:rPr>
-        <w:t xml:space="preserve"> </w:t>
-      </w:r>
-      <w:proofErr w:type="spellStart"/>
-      <w:r>
-        <w:rPr>
-          <w:rStyle w:val="VerbatimChar"/>
-        </w:rPr>
-        <w:t>SaveSimpleLogEntry</w:t>
-      </w:r>
-      <w:proofErr w:type="spellEnd"/>
-      <w:r>
-        <w:rPr>
-          <w:rStyle w:val="VerbatimChar"/>
-          <w:lang w:val="ru-RU"/>
-        </w:rPr>
-        <w:t>(</w:t>
-      </w:r>
-      <w:proofErr w:type="spellStart"/>
-      <w:r>
-        <w:rPr>
-          <w:rStyle w:val="VerbatimChar"/>
-        </w:rPr>
-        <w:t>SimpleLogEntry</w:t>
-      </w:r>
-      <w:proofErr w:type="spellEnd"/>
-      <w:r>
-        <w:rPr>
-          <w:rStyle w:val="VerbatimChar"/>
-          <w:lang w:val="ru-RU"/>
-        </w:rPr>
-        <w:t xml:space="preserve"> </w:t>
-      </w:r>
-      <w:proofErr w:type="spellStart"/>
-      <w:r>
-        <w:rPr>
-          <w:rStyle w:val="VerbatimChar"/>
-        </w:rPr>
-        <w:t>logEntry</w:t>
-      </w:r>
-      <w:proofErr w:type="spellEnd"/>
-      <w:r>
-        <w:rPr>
-          <w:rStyle w:val="VerbatimChar"/>
-          <w:lang w:val="ru-RU"/>
-        </w:rPr>
-        <w:t>) {...}</w:t>
-      </w:r>
-      <w:r>
-        <w:rPr>
-          <w:lang w:val="ru-RU"/>
-        </w:rPr>
-        <w:br/>
-      </w:r>
-      <w:r>
-        <w:rPr>
-          <w:rStyle w:val="VerbatimChar"/>
-          <w:lang w:val="ru-RU"/>
-        </w:rPr>
-        <w:t>}</w:t>
-      </w:r>
     </w:p>
     <w:p>
       <w:pPr>
@@ -1167,14 +1150,7 @@
           <w:b/>
           <w:lang w:val="ru-RU"/>
         </w:rPr>
-        <w:t>й над иер</w:t>
-      </w:r>
-      <w:r>
-        <w:rPr>
-          <w:b/>
-          <w:lang w:val="ru-RU"/>
-        </w:rPr>
-        <w:t>архией типов, без ее изменения.</w:t>
+        <w:t>й над иерархией типов, без ее изменения.</w:t>
       </w:r>
     </w:p>
     <w:p>
@@ -1184,8 +1160,8 @@
           <w:lang w:val="ru-RU"/>
         </w:rPr>
       </w:pPr>
-      <w:bookmarkStart w:id="2" w:name="классическая-диаграмма-классов-паттерна-"/>
-      <w:bookmarkEnd w:id="2"/>
+      <w:bookmarkStart w:id="3" w:name="классическая-диаграмма-классов-паттерна-"/>
+      <w:bookmarkEnd w:id="3"/>
       <w:r>
         <w:rPr>
           <w:lang w:val="ru-RU"/>
@@ -1315,14 +1291,12 @@
         </w:rPr>
         <w:t xml:space="preserve"> (</w:t>
       </w:r>
-      <w:proofErr w:type="spellStart"/>
       <w:r>
         <w:rPr>
           <w:rStyle w:val="VerbatimChar"/>
         </w:rPr>
         <w:t>ILogEntryVisitor</w:t>
       </w:r>
-      <w:proofErr w:type="spellEnd"/>
       <w:r>
         <w:rPr>
           <w:lang w:val="ru-RU"/>
@@ -1353,31 +1327,17 @@
         </w:rPr>
         <w:t xml:space="preserve"> (</w:t>
       </w:r>
-      <w:proofErr w:type="spellStart"/>
       <w:r>
         <w:rPr>
           <w:rStyle w:val="VerbatimChar"/>
         </w:rPr>
         <w:t>LogEntry</w:t>
       </w:r>
-      <w:proofErr w:type="spellEnd"/>
-      <w:r>
-        <w:rPr>
-          <w:lang w:val="ru-RU"/>
-        </w:rPr>
-        <w:t>) базовый клас</w:t>
-      </w:r>
-      <w:r>
-        <w:rPr>
-          <w:lang w:val="ru-RU"/>
-        </w:rPr>
-        <w:t>с иера</w:t>
-      </w:r>
-      <w:r>
-        <w:rPr>
-          <w:lang w:val="ru-RU"/>
-        </w:rPr>
-        <w:t>р</w:t>
+      <w:r>
+        <w:rPr>
+          <w:lang w:val="ru-RU"/>
+        </w:rPr>
+        <w:t>) базовый класс иерар</w:t>
       </w:r>
       <w:r>
         <w:rPr>
@@ -1433,14 +1393,12 @@
         </w:rPr>
         <w:t xml:space="preserve"> (</w:t>
       </w:r>
-      <w:proofErr w:type="spellStart"/>
       <w:r>
         <w:rPr>
           <w:rStyle w:val="VerbatimChar"/>
         </w:rPr>
         <w:t>DatabaseLogSaver</w:t>
       </w:r>
-      <w:proofErr w:type="spellEnd"/>
       <w:r>
         <w:rPr>
           <w:lang w:val="ru-RU"/>
@@ -1455,44 +1413,26 @@
           <w:lang w:val="ru-RU"/>
         </w:rPr>
       </w:pPr>
-      <w:bookmarkStart w:id="3" w:name="обсуждение"/>
-      <w:bookmarkEnd w:id="3"/>
-      <w:r>
-        <w:rPr>
-          <w:lang w:val="ru-RU"/>
-        </w:rPr>
-        <w:t>О</w:t>
-      </w:r>
-      <w:r>
-        <w:rPr>
-          <w:lang w:val="ru-RU"/>
-        </w:rPr>
-        <w:t>бсуждение</w:t>
-      </w:r>
-    </w:p>
-    <w:p>
-      <w:pPr>
-        <w:rPr>
-          <w:lang w:val="ru-RU"/>
-        </w:rPr>
-      </w:pPr>
-      <w:r>
-        <w:rPr>
-          <w:lang w:val="ru-RU"/>
-        </w:rPr>
-        <w:t xml:space="preserve">Базовый класс иерархии </w:t>
-      </w:r>
-      <w:r>
-        <w:rPr>
-          <w:lang w:val="ru-RU"/>
-        </w:rPr>
-        <w:t>задает семейство операций, поведение которых определяется наследниками.</w:t>
-      </w:r>
-      <w:r>
-        <w:rPr>
-          <w:lang w:val="ru-RU"/>
-        </w:rPr>
-        <w:t xml:space="preserve"> В иерархии фигур, класс </w:t>
+      <w:bookmarkStart w:id="4" w:name="обсуждение"/>
+      <w:bookmarkEnd w:id="4"/>
+      <w:r>
+        <w:rPr>
+          <w:lang w:val="ru-RU"/>
+        </w:rPr>
+        <w:t>Обсуждение</w:t>
+      </w:r>
+    </w:p>
+    <w:p>
+      <w:pPr>
+        <w:rPr>
+          <w:lang w:val="ru-RU"/>
+        </w:rPr>
+      </w:pPr>
+      <w:r>
+        <w:rPr>
+          <w:lang w:val="ru-RU"/>
+        </w:rPr>
+        <w:t xml:space="preserve">Базовый класс иерархии задает семейство операций, поведение которых определяется наследниками. В иерархии фигур, класс </w:t>
       </w:r>
       <w:r>
         <w:rPr>
@@ -1559,13 +1499,7 @@
         <w:rPr>
           <w:lang w:val="ru-RU"/>
         </w:rPr>
-        <w:t xml:space="preserve"> прямоугольника: рисование, вычисление площади и т.п. </w:t>
-      </w:r>
-      <w:r>
-        <w:rPr>
-          <w:lang w:val="ru-RU"/>
-        </w:rPr>
-        <w:t>Полиморфное использование базовых классов позволяет сделать систему расширяемой, поскольку добавить новый тип в иерархию наследован</w:t>
+        <w:t xml:space="preserve"> прямоугольника: рисование, вычисление площади и т.п. Полиморфное использование базовых классов позволяет сделать систему расширяемой, поскольку добавить новый тип в иерархию наследован</w:t>
       </w:r>
       <w:r>
         <w:rPr>
@@ -1590,13 +1524,7 @@
         <w:rPr>
           <w:lang w:val="ru-RU"/>
         </w:rPr>
-        <w:t>В мире функционального программирования данные и функции отделены друг от друга. При этом одна функция мож</w:t>
-      </w:r>
-      <w:r>
-        <w:rPr>
-          <w:lang w:val="ru-RU"/>
-        </w:rPr>
-        <w:t>ет решать одну задачу н</w:t>
+        <w:t>В мире функционального программирования данные и функции отделены друг от друга. При этом одна функция может решать одну задачу н</w:t>
       </w:r>
       <w:r>
         <w:rPr>
@@ -1676,14 +1604,12 @@
         </w:rPr>
         <w:t xml:space="preserve">функция </w:t>
       </w:r>
-      <w:proofErr w:type="spellStart"/>
       <w:r>
         <w:rPr>
           <w:rStyle w:val="VerbatimChar"/>
         </w:rPr>
         <w:t>GetArea</w:t>
       </w:r>
-      <w:proofErr w:type="spellEnd"/>
       <w:r>
         <w:rPr>
           <w:lang w:val="ru-RU"/>
@@ -1713,13 +1639,7 @@
         <w:rPr>
           <w:lang w:val="ru-RU"/>
         </w:rPr>
-        <w:t>В объектно-ориентированном решении легко добавлять новый ти</w:t>
-      </w:r>
-      <w:r>
-        <w:rPr>
-          <w:lang w:val="ru-RU"/>
-        </w:rPr>
-        <w:t>п иерархии, но сложно добавлять новую операцию. Паттерн Посетитель позволяет решить эту проблему. Посетитель позволяет клиен</w:t>
+        <w:t>В объектно-ориентированном решении легко добавлять новый тип иерархии, но сложно добавлять новую операцию. Паттерн Посетитель позволяет решить эту проблему. Посетитель позволяет клиен</w:t>
       </w:r>
       <w:r>
         <w:rPr>
@@ -1746,25 +1666,17 @@
         </w:rPr>
         <w:t xml:space="preserve">При этом паттерн Посетитель усложняет добавление новых типов в иерархию наследования. Добавление нового типа требует изменение интерфейса </w:t>
       </w:r>
-      <w:proofErr w:type="spellStart"/>
       <w:r>
         <w:rPr>
           <w:rStyle w:val="VerbatimChar"/>
         </w:rPr>
         <w:t>IVisitor</w:t>
       </w:r>
-      <w:proofErr w:type="spellEnd"/>
-      <w:r>
-        <w:rPr>
-          <w:lang w:val="ru-RU"/>
-        </w:rPr>
-        <w:t xml:space="preserve"> и ломает все его реализации. Это значит, что паттерн Посетитель идеально подходит для расширения функциональн</w:t>
-      </w:r>
-      <w:r>
-        <w:rPr>
-          <w:lang w:val="ru-RU"/>
-        </w:rPr>
-        <w:t>ости стабильных иерархий наследования с переменным числом операций.</w:t>
+      <w:r>
+        <w:rPr>
+          <w:lang w:val="ru-RU"/>
+        </w:rPr>
+        <w:t xml:space="preserve"> и ломает все его реализации. Это значит, что паттерн Посетитель идеально подходит для расширения функциональности стабильных иерархий наследования с переменным числом операций.</w:t>
       </w:r>
     </w:p>
     <w:p>
@@ -1798,13 +1710,7 @@
         <w:rPr>
           <w:lang w:val="ru-RU"/>
         </w:rPr>
-        <w:t>Классическая реализация паттерна посетитель является достаточно сложной. "</w:t>
-      </w:r>
-      <w:r>
-        <w:rPr>
-          <w:lang w:val="ru-RU"/>
-        </w:rPr>
-        <w:t xml:space="preserve">Посещаемая" иерархия должна решать дополнительную задачу: реализовывать метод </w:t>
+        <w:t xml:space="preserve">Классическая реализация паттерна посетитель является достаточно сложной. "Посещаемая" иерархия должна решать дополнительную задачу: реализовывать метод </w:t>
       </w:r>
       <w:r>
         <w:rPr>
@@ -1816,7 +1722,37 @@
         <w:rPr>
           <w:lang w:val="ru-RU"/>
         </w:rPr>
-        <w:t>. Сами посетители должны использовать наследование, что делает поток исполнения не вполне очевидным.</w:t>
+        <w:t xml:space="preserve">. </w:t>
+      </w:r>
+      <w:r>
+        <w:rPr>
+          <w:lang w:val="ru-RU"/>
+        </w:rPr>
+        <w:t>Сами посетители должны использовать наследо</w:t>
+      </w:r>
+      <w:r>
+        <w:rPr>
+          <w:lang w:val="ru-RU"/>
+        </w:rPr>
+        <w:t>вание и реализовывать интерфейс</w:t>
+      </w:r>
+      <w:r>
+        <w:rPr>
+          <w:lang w:val="ru-RU"/>
+        </w:rPr>
+        <w:t xml:space="preserve"> </w:t>
+      </w:r>
+      <w:r>
+        <w:rPr>
+          <w:rStyle w:val="VerbatimChar"/>
+        </w:rPr>
+        <w:t>IVisitor</w:t>
+      </w:r>
+      <w:r>
+        <w:rPr>
+          <w:lang w:val="ru-RU"/>
+        </w:rPr>
+        <w:t>, что делает поток исполнения не вполне очевидным.</w:t>
       </w:r>
     </w:p>
     <w:p>
@@ -1826,8 +1762,8 @@
           <w:lang w:val="ru-RU"/>
         </w:rPr>
       </w:pPr>
-      <w:bookmarkStart w:id="4" w:name="фп-vs.-ооп-версии"/>
-      <w:bookmarkEnd w:id="4"/>
+      <w:bookmarkStart w:id="5" w:name="фп-vs.-ооп-версии"/>
+      <w:bookmarkEnd w:id="5"/>
       <w:r>
         <w:rPr>
           <w:lang w:val="ru-RU"/>
@@ -1854,13 +1790,7 @@
         <w:rPr>
           <w:lang w:val="ru-RU"/>
         </w:rPr>
-        <w:t>Когда количество конкретных типов иерархии наследован</w:t>
-      </w:r>
-      <w:r>
-        <w:rPr>
-          <w:lang w:val="ru-RU"/>
-        </w:rPr>
-        <w:t xml:space="preserve">ия невелико, интерфейс Посетителя можно заменить списком делегатов. Для этого, метод </w:t>
+        <w:t xml:space="preserve">Когда количество конкретных типов иерархии наследования невелико, интерфейс Посетителя можно заменить списком делегатов. Для этого, метод </w:t>
       </w:r>
       <w:r>
         <w:rPr>
@@ -1872,14 +1802,7 @@
         <w:rPr>
           <w:lang w:val="ru-RU"/>
         </w:rPr>
-        <w:t xml:space="preserve"> можно </w:t>
-      </w:r>
-      <w:proofErr w:type="spellStart"/>
-      <w:r>
-        <w:rPr>
-          <w:lang w:val="ru-RU"/>
-        </w:rPr>
-        <w:t>переим</w:t>
+        <w:t xml:space="preserve"> можно переим</w:t>
       </w:r>
       <w:r>
         <w:rPr>
@@ -1887,7 +1810,6 @@
         </w:rPr>
         <w:t>овать</w:t>
       </w:r>
-      <w:proofErr w:type="spellEnd"/>
       <w:r>
         <w:rPr>
           <w:lang w:val="ru-RU"/>
@@ -1931,25 +1853,17 @@
         </w:rPr>
         <w:t xml:space="preserve"> (*) для классов иерархии </w:t>
       </w:r>
-      <w:proofErr w:type="spellStart"/>
       <w:r>
         <w:rPr>
           <w:rStyle w:val="VerbatimChar"/>
         </w:rPr>
         <w:t>LogEntry</w:t>
       </w:r>
-      <w:proofErr w:type="spellEnd"/>
-      <w:r>
-        <w:rPr>
-          <w:lang w:val="ru-RU"/>
-        </w:rPr>
-        <w:t xml:space="preserve"> будет </w:t>
-      </w:r>
-      <w:r>
-        <w:rPr>
-          <w:lang w:val="ru-RU"/>
-        </w:rPr>
-        <w:t>выглядеть так:</w:t>
+      <w:r>
+        <w:rPr>
+          <w:lang w:val="ru-RU"/>
+        </w:rPr>
+        <w:t xml:space="preserve"> будет выглядеть так:</w:t>
       </w:r>
     </w:p>
     <w:p>
@@ -1996,21 +1910,12 @@
         </w:rPr>
         <w:t>T</w:t>
       </w:r>
-      <w:proofErr w:type="gramStart"/>
-      <w:r>
-        <w:rPr>
-          <w:rStyle w:val="VerbatimChar"/>
-          <w:lang w:val="ru-RU"/>
-        </w:rPr>
-        <w:t>&gt;(</w:t>
-      </w:r>
-      <w:proofErr w:type="gramEnd"/>
-      <w:r>
-        <w:rPr>
-          <w:rStyle w:val="VerbatimChar"/>
-          <w:lang w:val="ru-RU"/>
-        </w:rPr>
-        <w:t>)</w:t>
+      <w:r>
+        <w:rPr>
+          <w:rStyle w:val="VerbatimChar"/>
+          <w:lang w:val="ru-RU"/>
+        </w:rPr>
+        <w:t>&gt;()</w:t>
       </w:r>
       <w:r>
         <w:rPr>
@@ -2018,14 +1923,12 @@
         </w:rPr>
         <w:t xml:space="preserve">, которая будет принимать </w:t>
       </w:r>
-      <w:proofErr w:type="spellStart"/>
       <w:r>
         <w:rPr>
           <w:rStyle w:val="VerbatimChar"/>
         </w:rPr>
         <w:t>Func</w:t>
       </w:r>
-      <w:proofErr w:type="spellEnd"/>
       <w:r>
         <w:rPr>
           <w:rStyle w:val="VerbatimChar"/>
@@ -2033,14 +1936,12 @@
         </w:rPr>
         <w:t>&lt;</w:t>
       </w:r>
-      <w:proofErr w:type="spellStart"/>
       <w:r>
         <w:rPr>
           <w:rStyle w:val="VerbatimChar"/>
         </w:rPr>
         <w:t>EceptionLogEntry</w:t>
       </w:r>
-      <w:proofErr w:type="spellEnd"/>
       <w:r>
         <w:rPr>
           <w:rStyle w:val="VerbatimChar"/>
@@ -2067,14 +1968,12 @@
         </w:rPr>
         <w:t xml:space="preserve"> и </w:t>
       </w:r>
-      <w:proofErr w:type="spellStart"/>
       <w:r>
         <w:rPr>
           <w:rStyle w:val="VerbatimChar"/>
         </w:rPr>
         <w:t>Func</w:t>
       </w:r>
-      <w:proofErr w:type="spellEnd"/>
       <w:r>
         <w:rPr>
           <w:rStyle w:val="VerbatimChar"/>
@@ -2082,14 +1981,12 @@
         </w:rPr>
         <w:t>&lt;</w:t>
       </w:r>
-      <w:proofErr w:type="spellStart"/>
       <w:r>
         <w:rPr>
           <w:rStyle w:val="VerbatimChar"/>
         </w:rPr>
         <w:t>SimpleLogEntry</w:t>
       </w:r>
-      <w:proofErr w:type="spellEnd"/>
       <w:r>
         <w:rPr>
           <w:rStyle w:val="VerbatimChar"/>
@@ -2125,16 +2022,8 @@
         <w:rPr>
           <w:rStyle w:val="VerbatimChar"/>
         </w:rPr>
-        <w:t xml:space="preserve">public abstract class </w:t>
-      </w:r>
-      <w:proofErr w:type="spellStart"/>
-      <w:r>
-        <w:rPr>
-          <w:rStyle w:val="VerbatimChar"/>
-        </w:rPr>
-        <w:t>LogEntry</w:t>
-      </w:r>
-      <w:proofErr w:type="spellEnd"/>
+        <w:t>public abstract class LogEntry</w:t>
+      </w:r>
       <w:r>
         <w:br/>
       </w:r>
@@ -2160,21 +2049,16 @@
         <w:rPr>
           <w:rStyle w:val="VerbatimChar"/>
         </w:rPr>
-        <w:t xml:space="preserve">        Action&lt;ExceptionLogEn</w:t>
-      </w:r>
-      <w:r>
-        <w:rPr>
-          <w:rStyle w:val="VerbatimChar"/>
-        </w:rPr>
-        <w:t>try&gt; exceptionEntryMatch,</w:t>
-      </w:r>
-      <w:r>
-        <w:br/>
-      </w:r>
-      <w:r>
-        <w:rPr>
-          <w:rStyle w:val="VerbatimChar"/>
-        </w:rPr>
+        <w:t xml:space="preserve">        Action&lt;ExceptionLogEntry&gt; exceptionEntryMatch,</w:t>
+      </w:r>
+      <w:r>
+        <w:br/>
+      </w:r>
+      <w:r>
+        <w:rPr>
+          <w:rStyle w:val="VerbatimChar"/>
+        </w:rPr>
+        <w:lastRenderedPageBreak/>
         <w:t xml:space="preserve">        Action&lt;SimpleLogEntry&gt; simpleEntryMatch)</w:t>
       </w:r>
       <w:r>
@@ -2184,684 +2068,593 @@
         <w:rPr>
           <w:rStyle w:val="VerbatimChar"/>
         </w:rPr>
+        <w:t xml:space="preserve">    {</w:t>
+      </w:r>
+      <w:r>
+        <w:br/>
+      </w:r>
+      <w:r>
+        <w:rPr>
+          <w:rStyle w:val="VerbatimChar"/>
+        </w:rPr>
+        <w:t xml:space="preserve">        var exceptionLogEntry = this as ExceptionLogEntry;</w:t>
+      </w:r>
+      <w:r>
+        <w:br/>
+      </w:r>
+      <w:r>
+        <w:rPr>
+          <w:rStyle w:val="VerbatimChar"/>
+        </w:rPr>
+        <w:t xml:space="preserve">        if (exceptionLogEntry != null)</w:t>
+      </w:r>
+      <w:r>
+        <w:br/>
+      </w:r>
+      <w:r>
+        <w:rPr>
+          <w:rStyle w:val="VerbatimChar"/>
+        </w:rPr>
+        <w:t xml:space="preserve">        {</w:t>
+      </w:r>
+      <w:r>
+        <w:br/>
+      </w:r>
+      <w:r>
+        <w:rPr>
+          <w:rStyle w:val="VerbatimChar"/>
+        </w:rPr>
+        <w:t xml:space="preserve">            exceptionEntryMatch(exceptionLogEntry);</w:t>
+      </w:r>
+      <w:r>
+        <w:br/>
+      </w:r>
+      <w:r>
+        <w:rPr>
+          <w:rStyle w:val="VerbatimChar"/>
+        </w:rPr>
+        <w:t xml:space="preserve">            return;</w:t>
+      </w:r>
+      <w:r>
+        <w:br/>
+      </w:r>
+      <w:r>
+        <w:rPr>
+          <w:rStyle w:val="VerbatimChar"/>
+        </w:rPr>
+        <w:t xml:space="preserve">        }</w:t>
+      </w:r>
+      <w:r>
+        <w:br/>
+      </w:r>
+      <w:r>
+        <w:br/>
+      </w:r>
+      <w:r>
+        <w:rPr>
+          <w:rStyle w:val="VerbatimChar"/>
+        </w:rPr>
+        <w:t xml:space="preserve">        var simpleLogEntry = this as SimpleLogEntry;</w:t>
+      </w:r>
+      <w:r>
+        <w:br/>
+      </w:r>
+      <w:r>
+        <w:rPr>
+          <w:rStyle w:val="VerbatimChar"/>
+        </w:rPr>
+        <w:t xml:space="preserve">        if (simpleLogEntry != null)</w:t>
+      </w:r>
+      <w:r>
+        <w:br/>
+      </w:r>
+      <w:r>
+        <w:rPr>
+          <w:rStyle w:val="VerbatimChar"/>
+        </w:rPr>
+        <w:t xml:space="preserve">        {</w:t>
+      </w:r>
+      <w:r>
+        <w:br/>
+      </w:r>
+      <w:r>
+        <w:rPr>
+          <w:rStyle w:val="VerbatimChar"/>
+        </w:rPr>
+        <w:t xml:space="preserve">            simpleEntryMatch(simpleLogEntry);</w:t>
+      </w:r>
+      <w:r>
+        <w:br/>
+      </w:r>
+      <w:r>
+        <w:rPr>
+          <w:rStyle w:val="VerbatimChar"/>
+        </w:rPr>
+        <w:t xml:space="preserve">            return;</w:t>
+      </w:r>
+      <w:r>
+        <w:br/>
+      </w:r>
+      <w:r>
+        <w:rPr>
+          <w:rStyle w:val="VerbatimChar"/>
+        </w:rPr>
+        <w:t xml:space="preserve">        }</w:t>
+      </w:r>
+      <w:r>
+        <w:br/>
+      </w:r>
+      <w:r>
+        <w:br/>
+      </w:r>
+      <w:r>
+        <w:rPr>
+          <w:rStyle w:val="VerbatimChar"/>
+        </w:rPr>
+        <w:t xml:space="preserve">        throw new InvalidOperationException("Unknown LogEntry type");</w:t>
+      </w:r>
+      <w:r>
+        <w:br/>
+      </w:r>
+      <w:r>
+        <w:rPr>
+          <w:rStyle w:val="VerbatimChar"/>
+        </w:rPr>
+        <w:t xml:space="preserve">    } </w:t>
+      </w:r>
+      <w:r>
+        <w:br/>
+      </w:r>
+      <w:r>
+        <w:rPr>
+          <w:rStyle w:val="VerbatimChar"/>
+        </w:rPr>
+        <w:t>}</w:t>
+      </w:r>
+    </w:p>
+    <w:p>
+      <w:pPr>
+        <w:rPr>
+          <w:lang w:val="ru-RU"/>
+        </w:rPr>
+      </w:pPr>
+      <w:r>
+        <w:rPr>
+          <w:lang w:val="ru-RU"/>
+        </w:rPr>
+        <w:t>Листинг 6.4 - "Функциональная" версия паттерна Посетитель</w:t>
+      </w:r>
+    </w:p>
+    <w:p>
+      <w:pPr>
+        <w:rPr>
+          <w:lang w:val="ru-RU"/>
+        </w:rPr>
+      </w:pPr>
+      <w:r>
+        <w:rPr>
+          <w:lang w:val="ru-RU"/>
+        </w:rPr>
+        <w:t xml:space="preserve">Теперь, вместо создания специализированного класса посетителя для каждого случая, можно просто использовать метод </w:t>
+      </w:r>
+      <w:r>
+        <w:rPr>
+          <w:rStyle w:val="VerbatimChar"/>
+        </w:rPr>
+        <w:t>Match</w:t>
+      </w:r>
+      <w:r>
+        <w:rPr>
+          <w:lang w:val="ru-RU"/>
+        </w:rPr>
+        <w:t xml:space="preserve"> прямо в коде анализатора:</w:t>
+      </w:r>
+    </w:p>
+    <w:p>
+      <w:pPr>
+        <w:pStyle w:val="SourceCode"/>
+        <w:rPr>
+          <w:lang w:val="ru-RU"/>
+        </w:rPr>
+      </w:pPr>
+      <w:r>
+        <w:rPr>
+          <w:rStyle w:val="VerbatimChar"/>
+        </w:rPr>
+        <w:t>public class DatabaseLogSaver</w:t>
+      </w:r>
+      <w:r>
+        <w:br/>
+      </w:r>
+      <w:r>
+        <w:rPr>
+          <w:rStyle w:val="VerbatimChar"/>
+        </w:rPr>
+        <w:t>{</w:t>
+      </w:r>
+      <w:r>
+        <w:br/>
+      </w:r>
+      <w:r>
+        <w:rPr>
+          <w:rStyle w:val="VerbatimChar"/>
+        </w:rPr>
+        <w:t xml:space="preserve">    public void SaveLogEntry(LogEntry logEntry)</w:t>
+      </w:r>
+      <w:r>
+        <w:br/>
+      </w:r>
+      <w:r>
+        <w:rPr>
+          <w:rStyle w:val="VerbatimChar"/>
+        </w:rPr>
+        <w:t xml:space="preserve">    {</w:t>
+      </w:r>
+      <w:r>
+        <w:br/>
+      </w:r>
+      <w:r>
+        <w:rPr>
+          <w:rStyle w:val="VerbatimChar"/>
+        </w:rPr>
+        <w:t xml:space="preserve">        logEntry.Match(</w:t>
+      </w:r>
+      <w:r>
+        <w:br/>
+      </w:r>
+      <w:r>
+        <w:rPr>
+          <w:rStyle w:val="VerbatimChar"/>
+        </w:rPr>
+        <w:t xml:space="preserve">            ex =&gt; SaveException(ex),</w:t>
+      </w:r>
+      <w:r>
+        <w:br/>
+      </w:r>
+      <w:r>
+        <w:rPr>
+          <w:rStyle w:val="VerbatimChar"/>
+        </w:rPr>
+        <w:t xml:space="preserve">            simple =&gt; SaveSimpleLogEntry(simple));</w:t>
+      </w:r>
+      <w:r>
+        <w:br/>
+      </w:r>
+      <w:r>
+        <w:rPr>
+          <w:rStyle w:val="VerbatimChar"/>
+        </w:rPr>
+        <w:t xml:space="preserve">    }</w:t>
+      </w:r>
+      <w:r>
+        <w:br/>
+      </w:r>
+      <w:r>
+        <w:br/>
+      </w:r>
+      <w:r>
+        <w:rPr>
+          <w:rStyle w:val="VerbatimChar"/>
+        </w:rPr>
+        <w:t xml:space="preserve">    private void SaveSimpleLogEntry(SimpleLogEntry logEntry) {...}</w:t>
+      </w:r>
+      <w:r>
+        <w:br/>
+      </w:r>
+      <w:r>
+        <w:rPr>
+          <w:rStyle w:val="VerbatimChar"/>
+        </w:rPr>
+        <w:t xml:space="preserve">    private</w:t>
+      </w:r>
+      <w:r>
+        <w:rPr>
+          <w:rStyle w:val="VerbatimChar"/>
+          <w:lang w:val="ru-RU"/>
+        </w:rPr>
+        <w:t xml:space="preserve"> </w:t>
+      </w:r>
+      <w:r>
+        <w:rPr>
+          <w:rStyle w:val="VerbatimChar"/>
+        </w:rPr>
+        <w:t>void</w:t>
+      </w:r>
+      <w:r>
+        <w:rPr>
+          <w:rStyle w:val="VerbatimChar"/>
+          <w:lang w:val="ru-RU"/>
+        </w:rPr>
+        <w:t xml:space="preserve"> </w:t>
+      </w:r>
+      <w:r>
+        <w:rPr>
+          <w:rStyle w:val="VerbatimChar"/>
+        </w:rPr>
+        <w:t>SaveException</w:t>
+      </w:r>
+      <w:r>
+        <w:rPr>
+          <w:rStyle w:val="VerbatimChar"/>
+          <w:lang w:val="ru-RU"/>
+        </w:rPr>
+        <w:t>(</w:t>
+      </w:r>
+      <w:r>
+        <w:rPr>
+          <w:rStyle w:val="VerbatimChar"/>
+        </w:rPr>
+        <w:t>ExceptionLogEntry</w:t>
+      </w:r>
+      <w:r>
+        <w:rPr>
+          <w:rStyle w:val="VerbatimChar"/>
+          <w:lang w:val="ru-RU"/>
+        </w:rPr>
+        <w:t xml:space="preserve"> </w:t>
+      </w:r>
+      <w:r>
+        <w:rPr>
+          <w:rStyle w:val="VerbatimChar"/>
+        </w:rPr>
+        <w:t>exceptionL</w:t>
+      </w:r>
+      <w:r>
+        <w:rPr>
+          <w:rStyle w:val="VerbatimChar"/>
+        </w:rPr>
+        <w:t>ogEntry</w:t>
+      </w:r>
+      <w:r>
+        <w:rPr>
+          <w:rStyle w:val="VerbatimChar"/>
+          <w:lang w:val="ru-RU"/>
+        </w:rPr>
+        <w:t>) {...}</w:t>
+      </w:r>
+      <w:r>
+        <w:rPr>
+          <w:lang w:val="ru-RU"/>
+        </w:rPr>
+        <w:br/>
+      </w:r>
+      <w:r>
+        <w:rPr>
+          <w:rStyle w:val="VerbatimChar"/>
+          <w:lang w:val="ru-RU"/>
+        </w:rPr>
+        <w:t>}</w:t>
+      </w:r>
+    </w:p>
+    <w:p>
+      <w:pPr>
+        <w:rPr>
+          <w:lang w:val="ru-RU"/>
+        </w:rPr>
+      </w:pPr>
+      <w:r>
+        <w:rPr>
+          <w:lang w:val="ru-RU"/>
+        </w:rPr>
+        <w:t>Листинг 6.5 - Пример использования "функционального" посетителя</w:t>
+      </w:r>
+    </w:p>
+    <w:p>
+      <w:pPr>
+        <w:rPr>
+          <w:lang w:val="ru-RU"/>
+        </w:rPr>
+      </w:pPr>
+      <w:r>
+        <w:rPr>
+          <w:b/>
+          <w:lang w:val="ru-RU"/>
+        </w:rPr>
+        <w:t>ПРИМЕЧАНИЕ</w:t>
+      </w:r>
+      <w:r>
+        <w:rPr>
+          <w:lang w:val="ru-RU"/>
+        </w:rPr>
+        <w:br/>
+        <w:t xml:space="preserve">Может показаться, что реализация метода </w:t>
+      </w:r>
+      <w:r>
+        <w:rPr>
+          <w:rStyle w:val="VerbatimChar"/>
+        </w:rPr>
+        <w:t>Match</w:t>
+      </w:r>
+      <w:r>
+        <w:rPr>
+          <w:lang w:val="ru-RU"/>
+        </w:rPr>
+        <w:t xml:space="preserve"> на основе приведения типов грубо нарушает принцип Открыт-Закрыт. Если перебор типов находится лишь в одном месте в коде, то такой код следует принципу Единственного Выбора и не нару</w:t>
+      </w:r>
+      <w:r>
+        <w:rPr>
+          <w:lang w:val="ru-RU"/>
+        </w:rPr>
+        <w:t>шает принцип Открыт-Закрыт. Подр</w:t>
+      </w:r>
+      <w:r>
+        <w:rPr>
+          <w:lang w:val="ru-RU"/>
+        </w:rPr>
+        <w:t>обнее этот вопрос будет рассмотрен в главе 2 части 4 "Принцип Открыт-Закрыт".</w:t>
+      </w:r>
+    </w:p>
+    <w:p>
+      <w:pPr>
+        <w:rPr>
+          <w:lang w:val="ru-RU"/>
+        </w:rPr>
+      </w:pPr>
+      <w:r>
+        <w:rPr>
+          <w:lang w:val="ru-RU"/>
+        </w:rPr>
+        <w:t xml:space="preserve">Данный вид посетителя напоминает стандартную технику функционального программирования (ФП) под названием </w:t>
+      </w:r>
+      <w:r>
+        <w:rPr>
+          <w:b/>
+          <w:lang w:val="ru-RU"/>
+        </w:rPr>
+        <w:t>сопоставление с образцом</w:t>
+      </w:r>
+      <w:r>
+        <w:rPr>
+          <w:lang w:val="ru-RU"/>
+        </w:rPr>
+        <w:t xml:space="preserve"> (*) (</w:t>
+      </w:r>
+      <w:r>
+        <w:t>pattern</w:t>
+      </w:r>
+      <w:r>
+        <w:rPr>
+          <w:lang w:val="ru-RU"/>
+        </w:rPr>
+        <w:t xml:space="preserve"> </w:t>
+      </w:r>
+      <w:r>
+        <w:t>matching</w:t>
+      </w:r>
+      <w:r>
+        <w:rPr>
+          <w:lang w:val="ru-RU"/>
+        </w:rPr>
+        <w:t xml:space="preserve">). Выбор между функциональной и объектно-ориентированной версией </w:t>
+      </w:r>
+      <w:r>
+        <w:rPr>
+          <w:lang w:val="ru-RU"/>
+        </w:rPr>
         <w:lastRenderedPageBreak/>
-        <w:t xml:space="preserve">    {</w:t>
-      </w:r>
-      <w:r>
-        <w:br/>
-      </w:r>
-      <w:r>
-        <w:rPr>
-          <w:rStyle w:val="VerbatimChar"/>
-        </w:rPr>
-        <w:t xml:space="preserve">        var exceptionLogEntry = this as ExceptionLogEntry;</w:t>
-      </w:r>
-      <w:r>
-        <w:br/>
-      </w:r>
-      <w:r>
-        <w:rPr>
-          <w:rStyle w:val="VerbatimChar"/>
-        </w:rPr>
-        <w:t xml:space="preserve">        if (exceptionLogEntry != null)</w:t>
-      </w:r>
-      <w:r>
-        <w:br/>
-      </w:r>
-      <w:r>
-        <w:rPr>
-          <w:rStyle w:val="VerbatimChar"/>
-        </w:rPr>
-        <w:t xml:space="preserve">        {</w:t>
-      </w:r>
-      <w:r>
-        <w:br/>
-      </w:r>
-      <w:r>
-        <w:rPr>
-          <w:rStyle w:val="VerbatimChar"/>
-        </w:rPr>
-        <w:t xml:space="preserve">            exceptionEntryMatch(exceptionLogEntry);</w:t>
-      </w:r>
-      <w:r>
-        <w:br/>
-      </w:r>
-      <w:r>
-        <w:rPr>
-          <w:rStyle w:val="VerbatimChar"/>
-        </w:rPr>
-        <w:t xml:space="preserve">            ret</w:t>
-      </w:r>
-      <w:r>
-        <w:rPr>
-          <w:rStyle w:val="VerbatimChar"/>
-        </w:rPr>
-        <w:t>urn;</w:t>
-      </w:r>
-      <w:r>
-        <w:br/>
-      </w:r>
-      <w:r>
-        <w:rPr>
-          <w:rStyle w:val="VerbatimChar"/>
-        </w:rPr>
-        <w:t xml:space="preserve">        }</w:t>
-      </w:r>
-      <w:r>
-        <w:br/>
-      </w:r>
-      <w:r>
-        <w:br/>
-      </w:r>
-      <w:r>
-        <w:rPr>
-          <w:rStyle w:val="VerbatimChar"/>
-        </w:rPr>
-        <w:t xml:space="preserve">        var simpleLogEntry = this as SimpleLogEntry;</w:t>
-      </w:r>
-      <w:r>
-        <w:br/>
-      </w:r>
-      <w:r>
-        <w:rPr>
-          <w:rStyle w:val="VerbatimChar"/>
-        </w:rPr>
-        <w:t xml:space="preserve">        if (simpleLogEntry != null)</w:t>
-      </w:r>
-      <w:r>
-        <w:br/>
-      </w:r>
-      <w:r>
-        <w:rPr>
-          <w:rStyle w:val="VerbatimChar"/>
-        </w:rPr>
-        <w:t xml:space="preserve">        {</w:t>
-      </w:r>
-      <w:r>
-        <w:br/>
-      </w:r>
-      <w:r>
-        <w:rPr>
-          <w:rStyle w:val="VerbatimChar"/>
-        </w:rPr>
-        <w:t xml:space="preserve">            simpleEntryMatch(simpleLogEntry);</w:t>
-      </w:r>
-      <w:r>
-        <w:br/>
-      </w:r>
-      <w:r>
-        <w:rPr>
-          <w:rStyle w:val="VerbatimChar"/>
-        </w:rPr>
-        <w:t xml:space="preserve">            return;</w:t>
-      </w:r>
-      <w:r>
-        <w:br/>
-      </w:r>
-      <w:r>
-        <w:rPr>
-          <w:rStyle w:val="VerbatimChar"/>
-        </w:rPr>
-        <w:t xml:space="preserve">        }</w:t>
-      </w:r>
-      <w:r>
-        <w:br/>
-      </w:r>
-      <w:r>
-        <w:br/>
-      </w:r>
-      <w:r>
-        <w:rPr>
-          <w:rStyle w:val="VerbatimChar"/>
-        </w:rPr>
-        <w:t xml:space="preserve">        throw new InvalidOperationException("Unknown LogEntry ty</w:t>
-      </w:r>
-      <w:r>
-        <w:rPr>
-          <w:rStyle w:val="VerbatimChar"/>
-        </w:rPr>
-        <w:t>pe");</w:t>
-      </w:r>
-      <w:r>
-        <w:br/>
-      </w:r>
-      <w:r>
-        <w:rPr>
-          <w:rStyle w:val="VerbatimChar"/>
-        </w:rPr>
-        <w:t xml:space="preserve">    } </w:t>
-      </w:r>
-      <w:r>
-        <w:br/>
-      </w:r>
-      <w:r>
-        <w:rPr>
-          <w:rStyle w:val="VerbatimChar"/>
-        </w:rPr>
-        <w:t>}</w:t>
-      </w:r>
-    </w:p>
-    <w:p>
-      <w:pPr>
-        <w:rPr>
-          <w:lang w:val="ru-RU"/>
-        </w:rPr>
-      </w:pPr>
-      <w:r>
-        <w:rPr>
-          <w:lang w:val="ru-RU"/>
-        </w:rPr>
-        <w:t>Листинг 6.4 - "Функциональная" версия паттерна Посетитель</w:t>
-      </w:r>
-    </w:p>
-    <w:p>
-      <w:pPr>
-        <w:rPr>
-          <w:lang w:val="ru-RU"/>
-        </w:rPr>
-      </w:pPr>
-      <w:r>
-        <w:rPr>
-          <w:lang w:val="ru-RU"/>
-        </w:rPr>
-        <w:t xml:space="preserve">Теперь, вместо создания специализированного класса посетителя для каждого случая, можно просто использовать метод </w:t>
-      </w:r>
-      <w:r>
-        <w:rPr>
-          <w:rStyle w:val="VerbatimChar"/>
-        </w:rPr>
-        <w:t>Match</w:t>
-      </w:r>
-      <w:r>
-        <w:rPr>
-          <w:lang w:val="ru-RU"/>
-        </w:rPr>
-        <w:t xml:space="preserve"> прямо в коде анализатора:</w:t>
-      </w:r>
-    </w:p>
-    <w:p>
-      <w:pPr>
-        <w:pStyle w:val="SourceCode"/>
-        <w:rPr>
-          <w:lang w:val="ru-RU"/>
-        </w:rPr>
-      </w:pPr>
-      <w:r>
-        <w:rPr>
-          <w:rStyle w:val="VerbatimChar"/>
-        </w:rPr>
-        <w:t xml:space="preserve">public class </w:t>
-      </w:r>
-      <w:proofErr w:type="spellStart"/>
-      <w:r>
-        <w:rPr>
-          <w:rStyle w:val="VerbatimChar"/>
-        </w:rPr>
-        <w:t>DatabaseLogSaver</w:t>
-      </w:r>
-      <w:proofErr w:type="spellEnd"/>
-      <w:r>
-        <w:br/>
-      </w:r>
-      <w:r>
-        <w:rPr>
-          <w:rStyle w:val="VerbatimChar"/>
-        </w:rPr>
-        <w:t>{</w:t>
-      </w:r>
-      <w:r>
-        <w:br/>
-      </w:r>
-      <w:r>
-        <w:rPr>
-          <w:rStyle w:val="VerbatimChar"/>
-        </w:rPr>
-        <w:t xml:space="preserve">    p</w:t>
-      </w:r>
-      <w:r>
-        <w:rPr>
-          <w:rStyle w:val="VerbatimChar"/>
-        </w:rPr>
-        <w:t>ublic void SaveLogEntry(LogEntry logEntry)</w:t>
-      </w:r>
-      <w:r>
-        <w:br/>
-      </w:r>
-      <w:r>
-        <w:rPr>
-          <w:rStyle w:val="VerbatimChar"/>
-        </w:rPr>
-        <w:t xml:space="preserve">    {</w:t>
-      </w:r>
-      <w:r>
-        <w:br/>
-      </w:r>
-      <w:r>
-        <w:rPr>
-          <w:rStyle w:val="VerbatimChar"/>
-        </w:rPr>
-        <w:t xml:space="preserve">        logEntry.Match(</w:t>
-      </w:r>
-      <w:r>
-        <w:br/>
-      </w:r>
-      <w:r>
-        <w:rPr>
-          <w:rStyle w:val="VerbatimChar"/>
-        </w:rPr>
-        <w:t xml:space="preserve">            ex =&gt; SaveException(ex),</w:t>
-      </w:r>
-      <w:r>
-        <w:br/>
-      </w:r>
-      <w:r>
-        <w:rPr>
-          <w:rStyle w:val="VerbatimChar"/>
-        </w:rPr>
-        <w:t xml:space="preserve">            simple =&gt; SaveSimpleLogEntry(simple));</w:t>
-      </w:r>
-      <w:r>
-        <w:br/>
-      </w:r>
-      <w:r>
-        <w:rPr>
-          <w:rStyle w:val="VerbatimChar"/>
-        </w:rPr>
-        <w:t xml:space="preserve">    }</w:t>
-      </w:r>
-      <w:r>
-        <w:br/>
-      </w:r>
-      <w:r>
-        <w:br/>
-      </w:r>
-      <w:r>
-        <w:rPr>
-          <w:rStyle w:val="VerbatimChar"/>
-        </w:rPr>
-        <w:t xml:space="preserve">    private void SaveSimpleLogEntry(SimpleLogEntry logEntry) {...}</w:t>
-      </w:r>
-      <w:r>
-        <w:br/>
-      </w:r>
-      <w:r>
-        <w:rPr>
-          <w:rStyle w:val="VerbatimChar"/>
-        </w:rPr>
-        <w:t xml:space="preserve">    private</w:t>
-      </w:r>
-      <w:r>
-        <w:rPr>
-          <w:rStyle w:val="VerbatimChar"/>
+        <w:t>паттерна Посетитель такой же, как и выбор между функциональной и объектно-ориентированной Стратегией. В некоторых случаях удобнее создавать именованный класс, реализующий сложную стратегию сохранения или шифрования данных, но когда речь за</w:t>
+      </w:r>
+      <w:r>
+        <w:rPr>
+          <w:lang w:val="ru-RU"/>
+        </w:rPr>
+        <w:t>ходит о сравнении или сортировке</w:t>
+      </w:r>
+      <w:r>
+        <w:rPr>
+          <w:lang w:val="ru-RU"/>
+        </w:rPr>
+        <w:t xml:space="preserve"> объектов, то стратегия на основе лямбда-выражений будет более предпочтительной. В данном случае компромисс аналогичен: для большой иерархии типов придется использовать классический посетитель и использовать именованные классы. Для небольших иерархий наследования и посетителей, которые лишь перенаправляют работу другим методам, вариант с лямбда-выражениями будет проще и понятнее, поскольку читателю не нужно переключать «контекст» на реализацию посетителя.</w:t>
+      </w:r>
+    </w:p>
+    <w:p>
+      <w:pPr>
+        <w:rPr>
+          <w:lang w:val="ru-RU"/>
+        </w:rPr>
+      </w:pPr>
+      <w:r>
+        <w:rPr>
+          <w:lang w:val="ru-RU"/>
+        </w:rPr>
+        <w:t>(*) СНОСКА: Сопоставление с образцом является очень мощной конструкци</w:t>
+      </w:r>
+      <w:r>
+        <w:rPr>
+          <w:lang w:val="ru-RU"/>
+        </w:rPr>
+        <w:t>е</w:t>
+      </w:r>
+      <w:r>
+        <w:rPr>
+          <w:lang w:val="ru-RU"/>
+        </w:rPr>
+        <w:t>й функциональных языков программирования и позволяет "сопоставлять" не только типы, но и диапазоны значений, а также "деконструировать" кортежи и записи (</w:t>
+      </w:r>
+      <w:r>
+        <w:t>Records</w:t>
+      </w:r>
+      <w:r>
+        <w:rPr>
+          <w:lang w:val="ru-RU"/>
+        </w:rPr>
+        <w:t>). В общем случае</w:t>
+      </w:r>
+      <w:r>
+        <w:rPr>
+          <w:lang w:val="ru-RU"/>
+        </w:rPr>
+        <w:t>,</w:t>
+      </w:r>
+      <w:r>
+        <w:rPr>
+          <w:lang w:val="ru-RU"/>
+        </w:rPr>
+        <w:t xml:space="preserve"> сопоставление с образцом можно рассматривать как оператор </w:t>
+      </w:r>
+      <w:r>
+        <w:t>switch</w:t>
+      </w:r>
+      <w:r>
+        <w:rPr>
           <w:lang w:val="ru-RU"/>
         </w:rPr>
         <w:t xml:space="preserve"> </w:t>
       </w:r>
       <w:r>
         <w:rPr>
-          <w:rStyle w:val="VerbatimChar"/>
-        </w:rPr>
-        <w:t>void</w:t>
-      </w:r>
-      <w:r>
-        <w:rPr>
-          <w:rStyle w:val="VerbatimChar"/>
+          <w:lang w:val="ru-RU"/>
+        </w:rPr>
+        <w:t>«</w:t>
+      </w:r>
+      <w:r>
+        <w:rPr>
+          <w:lang w:val="ru-RU"/>
+        </w:rPr>
+        <w:t>на стероидах</w:t>
+      </w:r>
+      <w:r>
+        <w:rPr>
+          <w:lang w:val="ru-RU"/>
+        </w:rPr>
+        <w:t>»</w:t>
+      </w:r>
+      <w:r>
+        <w:rPr>
+          <w:lang w:val="ru-RU"/>
+        </w:rPr>
+        <w:t xml:space="preserve">. На данный момент язык </w:t>
+      </w:r>
+      <w:r>
+        <w:t>C</w:t>
+      </w:r>
+      <w:r>
+        <w:rPr>
+          <w:lang w:val="ru-RU"/>
+        </w:rPr>
+        <w:t># не поддерживает сопоставление с образцом из коробки. Поэтому разработчику приходится дублировать код или же использовать довольно изощренные решения, наподобие того, что описал Барт де Смет (</w:t>
+      </w:r>
+      <w:r>
+        <w:t>Bart</w:t>
+      </w:r>
+      <w:r>
+        <w:rPr>
           <w:lang w:val="ru-RU"/>
         </w:rPr>
         <w:t xml:space="preserve"> </w:t>
       </w:r>
-      <w:proofErr w:type="spellStart"/>
-      <w:r>
-        <w:rPr>
-          <w:rStyle w:val="VerbatimChar"/>
-        </w:rPr>
-        <w:t>SaveException</w:t>
-      </w:r>
-      <w:proofErr w:type="spellEnd"/>
-      <w:r>
-        <w:rPr>
-          <w:rStyle w:val="VerbatimChar"/>
-          <w:lang w:val="ru-RU"/>
-        </w:rPr>
-        <w:t>(</w:t>
-      </w:r>
-      <w:proofErr w:type="spellStart"/>
-      <w:r>
-        <w:rPr>
-          <w:rStyle w:val="VerbatimChar"/>
-        </w:rPr>
-        <w:t>LogEntry</w:t>
-      </w:r>
-      <w:proofErr w:type="spellEnd"/>
-      <w:r>
-        <w:rPr>
-          <w:rStyle w:val="VerbatimChar"/>
+      <w:r>
+        <w:t>de</w:t>
+      </w:r>
+      <w:r>
+        <w:rPr>
           <w:lang w:val="ru-RU"/>
         </w:rPr>
         <w:t xml:space="preserve"> </w:t>
       </w:r>
-      <w:proofErr w:type="spellStart"/>
-      <w:r>
-        <w:rPr>
-          <w:rStyle w:val="VerbatimChar"/>
-        </w:rPr>
-        <w:t>logEntry</w:t>
-      </w:r>
-      <w:proofErr w:type="spellEnd"/>
-      <w:r>
-        <w:rPr>
-          <w:rStyle w:val="VerbatimChar"/>
-          <w:lang w:val="ru-RU"/>
-        </w:rPr>
-        <w:t>) {...}</w:t>
-      </w:r>
-      <w:r>
-        <w:rPr>
-          <w:lang w:val="ru-RU"/>
-        </w:rPr>
-        <w:br/>
-      </w:r>
-      <w:r>
-        <w:rPr>
-          <w:rStyle w:val="VerbatimChar"/>
-          <w:lang w:val="ru-RU"/>
-        </w:rPr>
-        <w:t>}</w:t>
-      </w:r>
-    </w:p>
-    <w:p>
-      <w:pPr>
-        <w:rPr>
-          <w:lang w:val="ru-RU"/>
-        </w:rPr>
-      </w:pPr>
-      <w:r>
-        <w:rPr>
-          <w:lang w:val="ru-RU"/>
-        </w:rPr>
-        <w:t>Листинг 6.5 - Пример использования "функционального" посетителя</w:t>
-      </w:r>
-    </w:p>
-    <w:p>
-      <w:pPr>
-        <w:rPr>
-          <w:lang w:val="ru-RU"/>
-        </w:rPr>
-      </w:pPr>
-      <w:r>
-        <w:rPr>
-          <w:b/>
-          <w:lang w:val="ru-RU"/>
-        </w:rPr>
-        <w:t>ПРИМЕЧАНИЕ</w:t>
-      </w:r>
-      <w:r>
-        <w:rPr>
-          <w:lang w:val="ru-RU"/>
-        </w:rPr>
-        <w:br/>
-        <w:t xml:space="preserve">Может показаться, что реализация метода </w:t>
-      </w:r>
-      <w:r>
-        <w:rPr>
-          <w:rStyle w:val="VerbatimChar"/>
-        </w:rPr>
-        <w:t>Match</w:t>
-      </w:r>
-      <w:r>
-        <w:rPr>
-          <w:lang w:val="ru-RU"/>
-        </w:rPr>
-        <w:t xml:space="preserve"> на основе приведения типов грубо нарушает принцип Открыт-Закрыт. Если перебор</w:t>
-      </w:r>
-      <w:r>
-        <w:rPr>
-          <w:lang w:val="ru-RU"/>
-        </w:rPr>
-        <w:t xml:space="preserve"> типов находится лишь в одном месте в коде, то такой код следует принципу Единственного Выбора и не нару</w:t>
-      </w:r>
-      <w:r>
-        <w:rPr>
-          <w:lang w:val="ru-RU"/>
-        </w:rPr>
-        <w:t>шает принцип Открыт-Закрыт. Подр</w:t>
-      </w:r>
-      <w:r>
-        <w:rPr>
-          <w:lang w:val="ru-RU"/>
-        </w:rPr>
-        <w:t>обнее этот вопрос будет рассмотрен в главе 2 части 4 "Принцип Открыт-Закрыт".</w:t>
-      </w:r>
-    </w:p>
-    <w:p>
-      <w:pPr>
-        <w:rPr>
-          <w:lang w:val="ru-RU"/>
-        </w:rPr>
-      </w:pPr>
-      <w:r>
-        <w:rPr>
-          <w:lang w:val="ru-RU"/>
-        </w:rPr>
-        <w:t>Данный вид посетителя напоминает стандарт</w:t>
-      </w:r>
-      <w:r>
-        <w:rPr>
-          <w:lang w:val="ru-RU"/>
-        </w:rPr>
-        <w:t xml:space="preserve">ную технику функционального программирования (ФП) под названием </w:t>
-      </w:r>
-      <w:r>
-        <w:rPr>
-          <w:b/>
-          <w:lang w:val="ru-RU"/>
-        </w:rPr>
-        <w:t>сопоставление с образцом</w:t>
-      </w:r>
-      <w:r>
-        <w:rPr>
-          <w:lang w:val="ru-RU"/>
-        </w:rPr>
-        <w:t xml:space="preserve"> (*) (</w:t>
-      </w:r>
-      <w:r>
-        <w:t>pattern</w:t>
-      </w:r>
-      <w:r>
-        <w:rPr>
-          <w:lang w:val="ru-RU"/>
-        </w:rPr>
-        <w:t xml:space="preserve"> </w:t>
-      </w:r>
-      <w:r>
-        <w:t>matching</w:t>
-      </w:r>
-      <w:r>
-        <w:rPr>
-          <w:lang w:val="ru-RU"/>
-        </w:rPr>
-        <w:t>). Выбор между функциональной и объектно-ориентированной версией паттерна Посетитель такой же, как и выбор между функциональной и объектно-</w:t>
-      </w:r>
-      <w:r>
-        <w:rPr>
-          <w:lang w:val="ru-RU"/>
-        </w:rPr>
-        <w:lastRenderedPageBreak/>
-        <w:t>ориенти</w:t>
-      </w:r>
-      <w:r>
-        <w:rPr>
-          <w:lang w:val="ru-RU"/>
-        </w:rPr>
-        <w:t>рованной Стратегией. В некоторых случаях удобнее создавать именованный класс, реализующий сложную стратегию сохранения или шифрования данных, но когда речь за</w:t>
-      </w:r>
-      <w:r>
-        <w:rPr>
-          <w:lang w:val="ru-RU"/>
-        </w:rPr>
-        <w:t>ходит о сравнении или сортировке</w:t>
-      </w:r>
-      <w:r>
-        <w:rPr>
-          <w:lang w:val="ru-RU"/>
-        </w:rPr>
-        <w:t xml:space="preserve"> объектов, то стратегия на основе лямбда-выражений будет более пре</w:t>
-      </w:r>
-      <w:r>
-        <w:rPr>
-          <w:lang w:val="ru-RU"/>
-        </w:rPr>
-        <w:t>дпочтительной. В данном случае компромисс аналогичен: для большой иерархии типов придется использовать классический посетитель и использовать именованные классы. Для небольших иерархий наследования и посетителей, которые лишь перенаправляют работу другим м</w:t>
-      </w:r>
-      <w:r>
-        <w:rPr>
-          <w:lang w:val="ru-RU"/>
-        </w:rPr>
-        <w:t>етодам, вариант с лямбда-выражениями будет проще и понятнее, поскольку читателю не нужно переключать «контекст» на реализацию посетителя.</w:t>
-      </w:r>
-    </w:p>
-    <w:p>
-      <w:pPr>
-        <w:rPr>
-          <w:lang w:val="ru-RU"/>
-        </w:rPr>
-      </w:pPr>
-      <w:r>
-        <w:rPr>
-          <w:lang w:val="ru-RU"/>
-        </w:rPr>
-        <w:t>(*) СНОСКА: Сопоставление с образцом является очень мощной конструкци</w:t>
-      </w:r>
-      <w:r>
-        <w:rPr>
-          <w:lang w:val="ru-RU"/>
-        </w:rPr>
-        <w:t>е</w:t>
-      </w:r>
-      <w:r>
-        <w:rPr>
-          <w:lang w:val="ru-RU"/>
-        </w:rPr>
-        <w:t>й функциональных языков программирования и позвол</w:t>
-      </w:r>
-      <w:r>
-        <w:rPr>
-          <w:lang w:val="ru-RU"/>
-        </w:rPr>
-        <w:t xml:space="preserve">яет "сопоставлять" не только типы, </w:t>
-      </w:r>
-      <w:r>
-        <w:rPr>
-          <w:lang w:val="ru-RU"/>
-        </w:rPr>
-        <w:t>но и диапазоны значений, а также "</w:t>
-      </w:r>
-      <w:proofErr w:type="spellStart"/>
-      <w:r>
-        <w:rPr>
-          <w:lang w:val="ru-RU"/>
-        </w:rPr>
-        <w:t>деконструировать</w:t>
-      </w:r>
-      <w:proofErr w:type="spellEnd"/>
-      <w:r>
-        <w:rPr>
-          <w:lang w:val="ru-RU"/>
-        </w:rPr>
-        <w:t>" кортежи и записи (</w:t>
-      </w:r>
-      <w:r>
-        <w:t>Records</w:t>
-      </w:r>
-      <w:r>
-        <w:rPr>
-          <w:lang w:val="ru-RU"/>
-        </w:rPr>
-        <w:t>). В общем случае</w:t>
-      </w:r>
-      <w:r>
-        <w:rPr>
-          <w:lang w:val="ru-RU"/>
-        </w:rPr>
-        <w:t>,</w:t>
-      </w:r>
-      <w:r>
-        <w:rPr>
-          <w:lang w:val="ru-RU"/>
-        </w:rPr>
-        <w:t xml:space="preserve"> сопоставление с образцом можно рассматривать как оператор </w:t>
-      </w:r>
-      <w:r>
-        <w:t>switch</w:t>
-      </w:r>
-      <w:r>
-        <w:rPr>
-          <w:lang w:val="ru-RU"/>
-        </w:rPr>
-        <w:t xml:space="preserve"> </w:t>
-      </w:r>
-      <w:r>
-        <w:rPr>
-          <w:lang w:val="ru-RU"/>
-        </w:rPr>
-        <w:t>«</w:t>
-      </w:r>
-      <w:r>
-        <w:rPr>
-          <w:lang w:val="ru-RU"/>
-        </w:rPr>
-        <w:t>на стероидах</w:t>
-      </w:r>
-      <w:r>
-        <w:rPr>
-          <w:lang w:val="ru-RU"/>
-        </w:rPr>
-        <w:t>»</w:t>
-      </w:r>
-      <w:r>
-        <w:rPr>
-          <w:lang w:val="ru-RU"/>
-        </w:rPr>
-        <w:t xml:space="preserve">. На данный момент язык </w:t>
-      </w:r>
-      <w:r>
-        <w:t>C</w:t>
-      </w:r>
-      <w:r>
-        <w:rPr>
-          <w:lang w:val="ru-RU"/>
-        </w:rPr>
-        <w:t># не поддерживает сопо</w:t>
-      </w:r>
-      <w:r>
-        <w:rPr>
-          <w:lang w:val="ru-RU"/>
-        </w:rPr>
-        <w:t>ставление с образцом из коробки. Поэтому разработчику приходится дублировать код или же использовать довольно изощренные решения, наподобие того, что описал Барт де Смет (</w:t>
-      </w:r>
-      <w:r>
-        <w:t>Bart</w:t>
-      </w:r>
-      <w:r>
-        <w:rPr>
-          <w:lang w:val="ru-RU"/>
-        </w:rPr>
-        <w:t xml:space="preserve"> </w:t>
-      </w:r>
-      <w:r>
-        <w:t>de</w:t>
-      </w:r>
-      <w:r>
-        <w:rPr>
-          <w:lang w:val="ru-RU"/>
-        </w:rPr>
-        <w:t xml:space="preserve"> </w:t>
-      </w:r>
-      <w:proofErr w:type="spellStart"/>
       <w:r>
         <w:t>Smet</w:t>
       </w:r>
-      <w:proofErr w:type="spellEnd"/>
       <w:r>
         <w:rPr>
           <w:lang w:val="ru-RU"/>
@@ -2955,13 +2748,7 @@
         <w:rPr>
           <w:lang w:val="ru-RU"/>
         </w:rPr>
-        <w:t># рассматривают возможность добавления полноценного сопоставления с образцом в одной из следующих версий языка. Функциональные языки программировани</w:t>
-      </w:r>
-      <w:r>
-        <w:rPr>
-          <w:lang w:val="ru-RU"/>
-        </w:rPr>
-        <w:t>я поддерживают сопоставле</w:t>
+        <w:t># рассматривают возможность добавления полноценного сопоставления с образцом в одной из следующих версий языка. Функциональные языки программирования поддерживают сопоставле</w:t>
       </w:r>
       <w:r>
         <w:rPr>
@@ -2998,27 +2785,7 @@
         <w:rPr>
           <w:lang w:val="ru-RU"/>
         </w:rPr>
-        <w:t xml:space="preserve">В случае использования </w:t>
-      </w:r>
-      <w:proofErr w:type="spellStart"/>
-      <w:r>
-        <w:rPr>
-          <w:lang w:val="ru-RU"/>
-        </w:rPr>
-        <w:t>самописного</w:t>
-      </w:r>
-      <w:proofErr w:type="spellEnd"/>
-      <w:r>
-        <w:rPr>
-          <w:lang w:val="ru-RU"/>
-        </w:rPr>
-        <w:t xml:space="preserve"> сопоставления с образцом, мы можем добавить несколько перегруженных </w:t>
-      </w:r>
-      <w:r>
-        <w:rPr>
-          <w:lang w:val="ru-RU"/>
-        </w:rPr>
-        <w:t xml:space="preserve">методов </w:t>
+        <w:t xml:space="preserve">В случае использования самописного сопоставления с образцом, мы можем добавить несколько перегруженных методов </w:t>
       </w:r>
       <w:r>
         <w:rPr>
@@ -3056,20 +2823,12 @@
         </w:rPr>
         <w:t xml:space="preserve">ся в базовом классе иерархии наследования, а может быть реализован в виде метода расширения в классе </w:t>
       </w:r>
-      <w:proofErr w:type="spellStart"/>
-      <w:r>
-        <w:rPr>
-          <w:rStyle w:val="VerbatimChar"/>
-        </w:rPr>
-        <w:t>LogE</w:t>
-      </w:r>
-      <w:r>
-        <w:rPr>
-          <w:rStyle w:val="VerbatimChar"/>
-        </w:rPr>
-        <w:t>ntryEx</w:t>
-      </w:r>
-      <w:proofErr w:type="spellEnd"/>
+      <w:r>
+        <w:rPr>
+          <w:rStyle w:val="VerbatimChar"/>
+        </w:rPr>
+        <w:t>LogEntryEx</w:t>
+      </w:r>
       <w:r>
         <w:rPr>
           <w:lang w:val="ru-RU"/>
@@ -3109,8 +2868,8 @@
           <w:lang w:val="ru-RU"/>
         </w:rPr>
       </w:pPr>
-      <w:bookmarkStart w:id="5" w:name="двойная-диспетчеризайия"/>
-      <w:bookmarkEnd w:id="5"/>
+      <w:bookmarkStart w:id="6" w:name="двойная-диспетчеризайия"/>
+      <w:bookmarkEnd w:id="6"/>
       <w:r>
         <w:rPr>
           <w:lang w:val="ru-RU"/>
@@ -3134,19 +2893,7 @@
         <w:rPr>
           <w:lang w:val="ru-RU"/>
         </w:rPr>
-        <w:t xml:space="preserve">Выбор виртуального метода </w:t>
-      </w:r>
-      <w:r>
-        <w:rPr>
-          <w:lang w:val="ru-RU"/>
-        </w:rPr>
-        <w:t>осуществляется на осн</w:t>
-      </w:r>
-      <w:r>
-        <w:rPr>
-          <w:lang w:val="ru-RU"/>
-        </w:rPr>
-        <w:t xml:space="preserve">ове типа аргумента во время исполнения. Этот выбор называют одиночной диспетчеризацией. Метод </w:t>
+        <w:t xml:space="preserve">Выбор виртуального метода осуществляется на основе типа аргумента во время исполнения. Этот выбор называют одиночной диспетчеризацией. Метод </w:t>
       </w:r>
       <w:r>
         <w:rPr>
@@ -3158,7 +2905,7 @@
         <w:rPr>
           <w:lang w:val="ru-RU"/>
         </w:rPr>
-        <w:t xml:space="preserve"> посетителя является методом с двойной диспетч</w:t>
+        <w:t xml:space="preserve"> является методом с двойной диспетч</w:t>
       </w:r>
       <w:r>
         <w:rPr>
@@ -3226,33 +2973,11 @@
       <w:pPr>
         <w:pStyle w:val="SourceCode"/>
       </w:pPr>
-      <w:proofErr w:type="spellStart"/>
-      <w:r>
-        <w:rPr>
-          <w:rStyle w:val="VerbatimChar"/>
-        </w:rPr>
-        <w:t>LogEntry</w:t>
-      </w:r>
-      <w:proofErr w:type="spellEnd"/>
-      <w:r>
-        <w:rPr>
-          <w:rStyle w:val="VerbatimChar"/>
-        </w:rPr>
-        <w:t xml:space="preserve"> </w:t>
-      </w:r>
-      <w:proofErr w:type="spellStart"/>
-      <w:r>
-        <w:rPr>
-          <w:rStyle w:val="VerbatimChar"/>
-        </w:rPr>
-        <w:t>logEntry</w:t>
-      </w:r>
-      <w:proofErr w:type="spellEnd"/>
-      <w:r>
-        <w:rPr>
-          <w:rStyle w:val="VerbatimChar"/>
-        </w:rPr>
-        <w:t xml:space="preserve"> = new ExceptionLogEntry();</w:t>
+      <w:r>
+        <w:rPr>
+          <w:rStyle w:val="VerbatimChar"/>
+        </w:rPr>
+        <w:t>LogEntry logEntry = new ExceptionLogEntry();</w:t>
       </w:r>
       <w:r>
         <w:br/>
@@ -3273,22 +2998,16 @@
         <w:rPr>
           <w:rStyle w:val="VerbatimChar"/>
         </w:rPr>
-        <w:t>// Вызывается Visito</w:t>
-      </w:r>
-      <w:r>
-        <w:rPr>
-          <w:rStyle w:val="VerbatimChar"/>
-        </w:rPr>
-        <w:t>r1.Visit(ExcpetionLogEntry)</w:t>
-      </w:r>
-      <w:r>
-        <w:br/>
-      </w:r>
-      <w:r>
-        <w:rPr>
-          <w:rStyle w:val="VerbatimChar"/>
-        </w:rPr>
         <w:lastRenderedPageBreak/>
+        <w:t>// Вызывается Visitor1.Visit(ExcpetionLogEntry)</w:t>
+      </w:r>
+      <w:r>
+        <w:br/>
+      </w:r>
+      <w:r>
+        <w:rPr>
+          <w:rStyle w:val="VerbatimChar"/>
+        </w:rPr>
         <w:t>logEntry.Accept(visitor);</w:t>
       </w:r>
       <w:r>
@@ -3360,8 +3079,8 @@
           <w:lang w:val="ru-RU"/>
         </w:rPr>
       </w:pPr>
-      <w:bookmarkStart w:id="6" w:name="интерфейс-vs.-абстрактный-класс-посетите"/>
-      <w:bookmarkEnd w:id="6"/>
+      <w:bookmarkStart w:id="7" w:name="интерфейс-vs.-абстрактный-класс-посетите"/>
+      <w:bookmarkEnd w:id="7"/>
       <w:r>
         <w:rPr>
           <w:lang w:val="ru-RU"/>
@@ -3375,86 +3094,189 @@
         <w:rPr>
           <w:lang w:val="ru-RU"/>
         </w:rPr>
+        <w:t>. Абстрактный класс посетителя</w:t>
+      </w:r>
+    </w:p>
+    <w:p>
+      <w:pPr>
+        <w:rPr>
+          <w:lang w:val="ru-RU"/>
+        </w:rPr>
+      </w:pPr>
+      <w:r>
+        <w:rPr>
+          <w:lang w:val="ru-RU"/>
+        </w:rPr>
+        <w:t xml:space="preserve">Обычно Посетитель определяется интерфейсом </w:t>
+      </w:r>
+      <w:r>
+        <w:rPr>
+          <w:rStyle w:val="VerbatimChar"/>
+        </w:rPr>
+        <w:t>IVisitor</w:t>
+      </w:r>
+      <w:r>
+        <w:rPr>
+          <w:lang w:val="ru-RU"/>
+        </w:rPr>
+        <w:t>. Такой подход налагает меньше ограничений на клиентов, но делает их более хрупкими. Каждый раз</w:t>
+      </w:r>
+      <w:r>
+        <w:rPr>
+          <w:lang w:val="ru-RU"/>
+        </w:rPr>
+        <w:t>,</w:t>
+      </w:r>
+      <w:r>
+        <w:rPr>
+          <w:lang w:val="ru-RU"/>
+        </w:rPr>
+        <w:t xml:space="preserve"> при добавлении типа в иерархию, интерфейс посетителя обновляется и в нем появляется новый метод </w:t>
+      </w:r>
+      <w:r>
+        <w:rPr>
+          <w:rStyle w:val="VerbatimChar"/>
+        </w:rPr>
+        <w:t>Visit</w:t>
+      </w:r>
+      <w:r>
+        <w:rPr>
+          <w:rStyle w:val="VerbatimChar"/>
+          <w:lang w:val="ru-RU"/>
+        </w:rPr>
+        <w:t>(</w:t>
+      </w:r>
+      <w:r>
+        <w:rPr>
+          <w:rStyle w:val="VerbatimChar"/>
+        </w:rPr>
+        <w:t>YetAnotherType</w:t>
+      </w:r>
+      <w:r>
+        <w:rPr>
+          <w:rStyle w:val="VerbatimChar"/>
+          <w:lang w:val="ru-RU"/>
+        </w:rPr>
+        <w:t>)</w:t>
+      </w:r>
+      <w:r>
+        <w:rPr>
+          <w:lang w:val="ru-RU"/>
+        </w:rPr>
         <w:t>.</w:t>
       </w:r>
-      <w:r>
-        <w:rPr>
-          <w:lang w:val="ru-RU"/>
-        </w:rPr>
-        <w:t xml:space="preserve"> Абстрактный класс посетителя</w:t>
-      </w:r>
-    </w:p>
-    <w:p>
-      <w:pPr>
-        <w:rPr>
-          <w:lang w:val="ru-RU"/>
-        </w:rPr>
-      </w:pPr>
-      <w:r>
-        <w:rPr>
-          <w:lang w:val="ru-RU"/>
-        </w:rPr>
-        <w:t xml:space="preserve">Обычно Посетитель определяется интерфейсом </w:t>
-      </w:r>
-      <w:proofErr w:type="spellStart"/>
+    </w:p>
+    <w:p>
+      <w:pPr>
+        <w:rPr>
+          <w:lang w:val="ru-RU"/>
+        </w:rPr>
+      </w:pPr>
+      <w:r>
+        <w:rPr>
+          <w:lang w:val="ru-RU"/>
+        </w:rPr>
+        <w:t xml:space="preserve">Использование абстрактного базового класса </w:t>
+      </w:r>
+      <w:r>
+        <w:rPr>
+          <w:rStyle w:val="VerbatimChar"/>
+        </w:rPr>
+        <w:t>VisitorBase</w:t>
+      </w:r>
+      <w:r>
+        <w:rPr>
+          <w:lang w:val="ru-RU"/>
+        </w:rPr>
+        <w:t xml:space="preserve"> позволяет клиентам "посещать" лишь нужные типы иерархии переопределяя лишь нужные методы </w:t>
+      </w:r>
+      <w:r>
+        <w:rPr>
+          <w:rStyle w:val="VerbatimChar"/>
+        </w:rPr>
+        <w:t>Visit</w:t>
+      </w:r>
+      <w:r>
+        <w:rPr>
+          <w:lang w:val="ru-RU"/>
+        </w:rPr>
+        <w:t xml:space="preserve">. Это также делает клиентов менее хрупкими, поскольку добавление нового виртуального метода </w:t>
+      </w:r>
+      <w:r>
+        <w:rPr>
+          <w:rStyle w:val="VerbatimChar"/>
+        </w:rPr>
+        <w:t>Visit</w:t>
+      </w:r>
+      <w:r>
+        <w:rPr>
+          <w:lang w:val="ru-RU"/>
+        </w:rPr>
+        <w:t xml:space="preserve"> не нарушает работу существующих клиентов.</w:t>
+      </w:r>
+    </w:p>
+    <w:p>
+      <w:pPr>
+        <w:rPr>
+          <w:lang w:val="ru-RU"/>
+        </w:rPr>
+      </w:pPr>
+      <w:r>
+        <w:rPr>
+          <w:lang w:val="ru-RU"/>
+        </w:rPr>
+        <w:t>Однако базовый класс налагает более жесткие ограничения на клиентов, поскольку языки платформы .</w:t>
+      </w:r>
+      <w:r>
+        <w:t>NET</w:t>
+      </w:r>
+      <w:r>
+        <w:rPr>
+          <w:lang w:val="ru-RU"/>
+        </w:rPr>
+        <w:t xml:space="preserve"> не поддерживают множественного наследования классов. </w:t>
+      </w:r>
+      <w:r>
+        <w:rPr>
+          <w:lang w:val="ru-RU"/>
+        </w:rPr>
+        <w:t>Поэтому, о</w:t>
+      </w:r>
+      <w:r>
+        <w:rPr>
+          <w:lang w:val="ru-RU"/>
+        </w:rPr>
+        <w:t>бычно эти подходы совм</w:t>
+      </w:r>
+      <w:r>
+        <w:rPr>
+          <w:lang w:val="ru-RU"/>
+        </w:rPr>
+        <w:t>ещаются и одновременно используе</w:t>
+      </w:r>
+      <w:r>
+        <w:rPr>
+          <w:lang w:val="ru-RU"/>
+        </w:rPr>
+        <w:t xml:space="preserve">тся интерфейс </w:t>
+      </w:r>
       <w:r>
         <w:rPr>
           <w:rStyle w:val="VerbatimChar"/>
         </w:rPr>
         <w:t>IVisitor</w:t>
       </w:r>
-      <w:proofErr w:type="spellEnd"/>
-      <w:r>
-        <w:rPr>
-          <w:lang w:val="ru-RU"/>
-        </w:rPr>
-        <w:t>. Такой подход налагает меньше ограничений на клиентов, но делает их более хрупкими. Каждый раз</w:t>
-      </w:r>
-      <w:r>
-        <w:rPr>
-          <w:lang w:val="ru-RU"/>
-        </w:rPr>
-        <w:t>,</w:t>
-      </w:r>
-      <w:r>
-        <w:rPr>
-          <w:lang w:val="ru-RU"/>
-        </w:rPr>
-        <w:t xml:space="preserve"> при добавлении типа в иерархию, интерфейс посетителя обновляется и в нем появля</w:t>
-      </w:r>
-      <w:r>
-        <w:rPr>
-          <w:lang w:val="ru-RU"/>
-        </w:rPr>
-        <w:t xml:space="preserve">ется новый метод </w:t>
-      </w:r>
-      <w:r>
-        <w:rPr>
-          <w:rStyle w:val="VerbatimChar"/>
-        </w:rPr>
-        <w:t>Visit</w:t>
-      </w:r>
-      <w:r>
-        <w:rPr>
-          <w:rStyle w:val="VerbatimChar"/>
-          <w:lang w:val="ru-RU"/>
-        </w:rPr>
-        <w:t>(</w:t>
-      </w:r>
-      <w:proofErr w:type="spellStart"/>
-      <w:r>
-        <w:rPr>
-          <w:rStyle w:val="VerbatimChar"/>
-        </w:rPr>
-        <w:t>YetAnotherType</w:t>
-      </w:r>
-      <w:proofErr w:type="spellEnd"/>
-      <w:r>
-        <w:rPr>
-          <w:rStyle w:val="VerbatimChar"/>
-          <w:lang w:val="ru-RU"/>
-        </w:rPr>
-        <w:t>)</w:t>
+      <w:r>
+        <w:rPr>
+          <w:lang w:val="ru-RU"/>
+        </w:rPr>
+        <w:t xml:space="preserve"> с базовым классом </w:t>
+      </w:r>
+      <w:r>
+        <w:rPr>
+          <w:rStyle w:val="VerbatimChar"/>
+        </w:rPr>
+        <w:t>VisitorBase</w:t>
       </w:r>
       <w:r>
         <w:rPr>
@@ -3473,143 +3295,6 @@
         <w:rPr>
           <w:lang w:val="ru-RU"/>
         </w:rPr>
-        <w:t xml:space="preserve">Использование абстрактного базового класса </w:t>
-      </w:r>
-      <w:proofErr w:type="spellStart"/>
-      <w:r>
-        <w:rPr>
-          <w:rStyle w:val="VerbatimChar"/>
-        </w:rPr>
-        <w:t>VisitorBase</w:t>
-      </w:r>
-      <w:proofErr w:type="spellEnd"/>
-      <w:r>
-        <w:rPr>
-          <w:lang w:val="ru-RU"/>
-        </w:rPr>
-        <w:t xml:space="preserve"> позволяет клиентам "посещать" лишь нужные типы иерархии переопределяя лишь нужные методы </w:t>
-      </w:r>
-      <w:r>
-        <w:rPr>
-          <w:rStyle w:val="VerbatimChar"/>
-        </w:rPr>
-        <w:t>Visit</w:t>
-      </w:r>
-      <w:r>
-        <w:rPr>
-          <w:lang w:val="ru-RU"/>
-        </w:rPr>
-        <w:t>. Это также делает клиентов менее хрупкими, поскольку добавление но</w:t>
-      </w:r>
-      <w:r>
-        <w:rPr>
-          <w:lang w:val="ru-RU"/>
-        </w:rPr>
-        <w:t xml:space="preserve">вого виртуального метода </w:t>
-      </w:r>
-      <w:r>
-        <w:rPr>
-          <w:rStyle w:val="VerbatimChar"/>
-        </w:rPr>
-        <w:t>Visit</w:t>
-      </w:r>
-      <w:r>
-        <w:rPr>
-          <w:lang w:val="ru-RU"/>
-        </w:rPr>
-        <w:t xml:space="preserve"> не нарушает работу существующих клиентов.</w:t>
-      </w:r>
-    </w:p>
-    <w:p>
-      <w:pPr>
-        <w:rPr>
-          <w:lang w:val="ru-RU"/>
-        </w:rPr>
-      </w:pPr>
-      <w:r>
-        <w:rPr>
-          <w:lang w:val="ru-RU"/>
-        </w:rPr>
-        <w:t>Однако базовый класс налагает более жесткие ограничения на клиентов, поскольку языки платформы .</w:t>
-      </w:r>
-      <w:r>
-        <w:t>NET</w:t>
-      </w:r>
-      <w:r>
-        <w:rPr>
-          <w:lang w:val="ru-RU"/>
-        </w:rPr>
-        <w:t xml:space="preserve"> не поддерживают множественного наследования классов. </w:t>
-      </w:r>
-      <w:r>
-        <w:rPr>
-          <w:lang w:val="ru-RU"/>
-        </w:rPr>
-        <w:t>Поэтому, о</w:t>
-      </w:r>
-      <w:r>
-        <w:rPr>
-          <w:lang w:val="ru-RU"/>
-        </w:rPr>
-        <w:t>бычно эти подходы сов</w:t>
-      </w:r>
-      <w:r>
-        <w:rPr>
-          <w:lang w:val="ru-RU"/>
-        </w:rPr>
-        <w:t>м</w:t>
-      </w:r>
-      <w:r>
-        <w:rPr>
-          <w:lang w:val="ru-RU"/>
-        </w:rPr>
-        <w:t>ещаются и одновременно используе</w:t>
-      </w:r>
-      <w:r>
-        <w:rPr>
-          <w:lang w:val="ru-RU"/>
-        </w:rPr>
-        <w:t xml:space="preserve">тся интерфейс </w:t>
-      </w:r>
-      <w:proofErr w:type="spellStart"/>
-      <w:r>
-        <w:rPr>
-          <w:rStyle w:val="VerbatimChar"/>
-        </w:rPr>
-        <w:t>IVisitor</w:t>
-      </w:r>
-      <w:proofErr w:type="spellEnd"/>
-      <w:r>
-        <w:rPr>
-          <w:lang w:val="ru-RU"/>
-        </w:rPr>
-        <w:t xml:space="preserve"> с базовым классом </w:t>
-      </w:r>
-      <w:proofErr w:type="spellStart"/>
-      <w:r>
-        <w:rPr>
-          <w:rStyle w:val="VerbatimChar"/>
-        </w:rPr>
-        <w:t>VisitorBase</w:t>
-      </w:r>
-      <w:proofErr w:type="spellEnd"/>
-      <w:r>
-        <w:rPr>
-          <w:lang w:val="ru-RU"/>
-        </w:rPr>
-        <w:t>.</w:t>
-      </w:r>
-    </w:p>
-    <w:p>
-      <w:pPr>
-        <w:rPr>
-          <w:lang w:val="ru-RU"/>
-        </w:rPr>
-      </w:pPr>
-      <w:r>
-        <w:rPr>
-          <w:lang w:val="ru-RU"/>
-        </w:rPr>
         <w:t>Проблема же с множественным наследованием обычно решается путем отделения посетителей от основной логики:</w:t>
       </w:r>
     </w:p>
@@ -3621,21 +3306,7 @@
         <w:rPr>
           <w:rStyle w:val="VerbatimChar"/>
         </w:rPr>
-        <w:t xml:space="preserve">public abstract class </w:t>
-      </w:r>
-      <w:proofErr w:type="spellStart"/>
-      <w:r>
-        <w:rPr>
-          <w:rStyle w:val="VerbatimChar"/>
-        </w:rPr>
-        <w:t>LogEntryVisitorBase</w:t>
-      </w:r>
-      <w:proofErr w:type="spellEnd"/>
-      <w:r>
-        <w:rPr>
-          <w:rStyle w:val="VerbatimChar"/>
-        </w:rPr>
-        <w:t xml:space="preserve"> : ILogEntryVisitor</w:t>
+        <w:t>public abstract class LogEntryVisitorBase : ILogEntryVisitor</w:t>
       </w:r>
       <w:r>
         <w:br/>
@@ -3706,7 +3377,6 @@
         </w:rPr>
         <w:t xml:space="preserve">public class </w:t>
       </w:r>
-      <w:proofErr w:type="spellStart"/>
       <w:r>
         <w:rPr>
           <w:rFonts w:ascii="Consolas" w:hAnsi="Consolas"/>
@@ -3714,21 +3384,12 @@
         </w:rPr>
         <w:t>DatabaseExceptionLogEntrySaver</w:t>
       </w:r>
-      <w:proofErr w:type="spellEnd"/>
-      <w:r>
-        <w:rPr>
-          <w:rStyle w:val="VerbatimChar"/>
-        </w:rPr>
-        <w:t xml:space="preserve"> : </w:t>
-      </w:r>
-      <w:proofErr w:type="spellStart"/>
-      <w:r>
-        <w:rPr>
-          <w:rStyle w:val="VerbatimChar"/>
-        </w:rPr>
-        <w:t>LogSaverBase</w:t>
-      </w:r>
-      <w:proofErr w:type="spellEnd"/>
+      <w:r>
+        <w:rPr>
+          <w:rStyle w:val="VerbatimChar"/>
+        </w:rPr>
+        <w:t xml:space="preserve"> : LogSaverBase</w:t>
+      </w:r>
       <w:r>
         <w:br/>
       </w:r>
@@ -3786,42 +3447,36 @@
         </w:rPr>
         <w:t xml:space="preserve">    private void </w:t>
       </w:r>
-      <w:proofErr w:type="spellStart"/>
       <w:r>
         <w:rPr>
           <w:rStyle w:val="VerbatimChar"/>
         </w:rPr>
         <w:t>SaveException</w:t>
       </w:r>
-      <w:proofErr w:type="spellEnd"/>
       <w:r>
         <w:rPr>
           <w:rStyle w:val="VerbatimChar"/>
         </w:rPr>
         <w:t>(</w:t>
       </w:r>
-      <w:proofErr w:type="spellStart"/>
       <w:r>
         <w:rPr>
           <w:rStyle w:val="VerbatimChar"/>
         </w:rPr>
         <w:t>ExceptionLogEntry</w:t>
       </w:r>
-      <w:proofErr w:type="spellEnd"/>
       <w:r>
         <w:rPr>
           <w:rStyle w:val="VerbatimChar"/>
         </w:rPr>
         <w:t xml:space="preserve"> </w:t>
       </w:r>
-      <w:proofErr w:type="spellStart"/>
       <w:r>
         <w:rPr>
           <w:rStyle w:val="VerbatimChar"/>
         </w:rPr>
         <w:t>exceptionLogEntry</w:t>
       </w:r>
-      <w:proofErr w:type="spellEnd"/>
       <w:r>
         <w:rPr>
           <w:rStyle w:val="VerbatimChar"/>
@@ -3838,37 +3493,16 @@
         <w:rPr>
           <w:rStyle w:val="VerbatimChar"/>
         </w:rPr>
-        <w:t xml:space="preserve">    private class </w:t>
-      </w:r>
-      <w:proofErr w:type="spellStart"/>
-      <w:r>
-        <w:rPr>
-          <w:rStyle w:val="VerbatimChar"/>
-        </w:rPr>
-        <w:t>ExceptionLogEntryVisitor</w:t>
-      </w:r>
-      <w:proofErr w:type="spellEnd"/>
-      <w:r>
-        <w:rPr>
-          <w:rStyle w:val="VerbatimChar"/>
-        </w:rPr>
-        <w:t xml:space="preserve"> : </w:t>
-      </w:r>
-      <w:proofErr w:type="spellStart"/>
-      <w:r>
-        <w:rPr>
-          <w:rStyle w:val="VerbatimChar"/>
-        </w:rPr>
-        <w:t>LogEntryVisitorBase</w:t>
-      </w:r>
-      <w:proofErr w:type="spellEnd"/>
-      <w:r>
-        <w:br/>
-      </w:r>
-      <w:r>
-        <w:rPr>
-          <w:rStyle w:val="VerbatimChar"/>
-        </w:rPr>
+        <w:t xml:space="preserve">    private class ExceptionLogEntryVisitor : LogEntryVisitorBase</w:t>
+      </w:r>
+      <w:r>
+        <w:br/>
+      </w:r>
+      <w:r>
+        <w:rPr>
+          <w:rStyle w:val="VerbatimChar"/>
+        </w:rPr>
+        <w:lastRenderedPageBreak/>
         <w:t xml:space="preserve">    {</w:t>
       </w:r>
       <w:r>
@@ -3878,24 +3512,8 @@
         <w:rPr>
           <w:rStyle w:val="VerbatimChar"/>
         </w:rPr>
-        <w:lastRenderedPageBreak/>
-        <w:t xml:space="preserve">        private </w:t>
-      </w:r>
-      <w:proofErr w:type="spellStart"/>
-      <w:r>
-        <w:rPr>
-          <w:rStyle w:val="VerbatimChar"/>
-        </w:rPr>
-        <w:t>readonly</w:t>
-      </w:r>
-      <w:proofErr w:type="spellEnd"/>
-      <w:r>
-        <w:rPr>
-          <w:rStyle w:val="VerbatimChar"/>
-        </w:rPr>
-        <w:t xml:space="preserve"> </w:t>
-      </w:r>
-      <w:proofErr w:type="spellStart"/>
+        <w:t xml:space="preserve">        private readonly </w:t>
+      </w:r>
       <w:r>
         <w:rPr>
           <w:rFonts w:ascii="Consolas" w:hAnsi="Consolas"/>
@@ -3903,7 +3521,6 @@
         </w:rPr>
         <w:t>DatabaseExceptionLogEntrySaver</w:t>
       </w:r>
-      <w:proofErr w:type="spellEnd"/>
       <w:r>
         <w:rPr>
           <w:rStyle w:val="VerbatimChar"/>
@@ -3920,21 +3537,7 @@
         <w:rPr>
           <w:rStyle w:val="VerbatimChar"/>
         </w:rPr>
-        <w:t xml:space="preserve">        public </w:t>
-      </w:r>
-      <w:proofErr w:type="spellStart"/>
-      <w:r>
-        <w:rPr>
-          <w:rStyle w:val="VerbatimChar"/>
-        </w:rPr>
-        <w:t>ExceptionLogEntryVisitor</w:t>
-      </w:r>
-      <w:proofErr w:type="spellEnd"/>
-      <w:r>
-        <w:rPr>
-          <w:rStyle w:val="VerbatimChar"/>
-        </w:rPr>
-        <w:t>(</w:t>
+        <w:t xml:space="preserve">        public ExceptionLogEntryVisitor(</w:t>
       </w:r>
       <w:r>
         <w:rPr>
@@ -3943,7 +3546,6 @@
         <w:br/>
         <w:t xml:space="preserve">            </w:t>
       </w:r>
-      <w:proofErr w:type="spellStart"/>
       <w:r>
         <w:rPr>
           <w:rFonts w:ascii="Consolas" w:hAnsi="Consolas"/>
@@ -3951,7 +3553,6 @@
         </w:rPr>
         <w:t>DatabaseExceptionLogEntrySaver</w:t>
       </w:r>
-      <w:proofErr w:type="spellEnd"/>
       <w:r>
         <w:rPr>
           <w:rStyle w:val="VerbatimChar"/>
@@ -4004,13 +3605,7 @@
         <w:rPr>
           <w:rStyle w:val="VerbatimChar"/>
         </w:rPr>
-        <w:t xml:space="preserve">        public override void Visit(ExceptionLogEntry</w:t>
-      </w:r>
-      <w:r>
-        <w:rPr>
-          <w:rStyle w:val="VerbatimChar"/>
-        </w:rPr>
-        <w:t xml:space="preserve"> exceptionLogEntry)</w:t>
+        <w:t xml:space="preserve">        public override void Visit(ExceptionLogEntry exceptionLogEntry)</w:t>
       </w:r>
       <w:r>
         <w:br/>
@@ -4083,7 +3678,6 @@
         </w:rPr>
         <w:t xml:space="preserve">В данном случае </w:t>
       </w:r>
-      <w:proofErr w:type="spellStart"/>
       <w:r>
         <w:rPr>
           <w:rFonts w:ascii="Consolas" w:hAnsi="Consolas"/>
@@ -4091,41 +3685,30 @@
         </w:rPr>
         <w:t>DatabaseExceptionLogEntrySaver</w:t>
       </w:r>
-      <w:proofErr w:type="spellEnd"/>
       <w:r>
         <w:rPr>
           <w:lang w:val="ru-RU"/>
         </w:rPr>
         <w:t xml:space="preserve"> не может сам наследовать от </w:t>
       </w:r>
-      <w:proofErr w:type="spellStart"/>
       <w:r>
         <w:rPr>
           <w:rStyle w:val="VerbatimChar"/>
         </w:rPr>
         <w:t>LogEntryVisitorBase</w:t>
       </w:r>
-      <w:proofErr w:type="spellEnd"/>
-      <w:r>
-        <w:rPr>
-          <w:lang w:val="ru-RU"/>
-        </w:rPr>
-        <w:t>, п</w:t>
-      </w:r>
-      <w:r>
-        <w:rPr>
-          <w:lang w:val="ru-RU"/>
-        </w:rPr>
-        <w:t xml:space="preserve">оскольку находится частью другой иерархии типов. Обойти это ограничение можно с помощью внутреннего типа, который будет наследником от </w:t>
-      </w:r>
-      <w:proofErr w:type="spellStart"/>
+      <w:r>
+        <w:rPr>
+          <w:lang w:val="ru-RU"/>
+        </w:rPr>
+        <w:t xml:space="preserve">, поскольку находится частью другой иерархии типов. Обойти это ограничение можно с помощью внутреннего типа, который будет наследником от </w:t>
+      </w:r>
       <w:r>
         <w:rPr>
           <w:rStyle w:val="VerbatimChar"/>
         </w:rPr>
         <w:t>LogEntryVisitorBase</w:t>
       </w:r>
-      <w:proofErr w:type="spellEnd"/>
       <w:r>
         <w:rPr>
           <w:lang w:val="ru-RU"/>
@@ -4143,13 +3726,7 @@
         <w:rPr>
           <w:lang w:val="ru-RU"/>
         </w:rPr>
-        <w:t>Базовые классы посе</w:t>
-      </w:r>
-      <w:r>
-        <w:rPr>
-          <w:lang w:val="ru-RU"/>
-        </w:rPr>
-        <w:t xml:space="preserve">тителей также полезны в случае </w:t>
+        <w:t xml:space="preserve">Базовые классы посетителей также полезны в случае </w:t>
       </w:r>
       <w:r>
         <w:rPr>
@@ -4171,8 +3748,8 @@
           <w:lang w:val="ru-RU"/>
         </w:rPr>
       </w:pPr>
-      <w:bookmarkStart w:id="7" w:name="посетитель-деревьев-выражений"/>
-      <w:bookmarkEnd w:id="7"/>
+      <w:bookmarkStart w:id="8" w:name="посетитель-деревьев-выражений"/>
+      <w:bookmarkEnd w:id="8"/>
       <w:r>
         <w:rPr>
           <w:lang w:val="ru-RU"/>
@@ -4212,8 +3789,8 @@
           <w:lang w:val="ru-RU"/>
         </w:rPr>
       </w:pPr>
-      <w:bookmarkStart w:id="8" w:name="применимость"/>
-      <w:bookmarkEnd w:id="8"/>
+      <w:bookmarkStart w:id="9" w:name="применимость"/>
+      <w:bookmarkEnd w:id="9"/>
       <w:r>
         <w:rPr>
           <w:lang w:val="ru-RU"/>
@@ -4231,13 +3808,7 @@
         <w:rPr>
           <w:lang w:val="ru-RU"/>
         </w:rPr>
-        <w:t>Использовать посетитель нужно лишь тогда, когда появляется необходимость разделить иерархию тип</w:t>
-      </w:r>
-      <w:r>
-        <w:rPr>
-          <w:lang w:val="ru-RU"/>
-        </w:rPr>
-        <w:t>ов и набор выполняемых операций. Паттерн посетитель позволит легко "разбирать" составную иерархическую структуру и обрабатывать разные типы узлов особым образом.</w:t>
+        <w:t>Использовать посетитель нужно лишь тогда, когда появляется необходимость разделить иерархию типов и набор выполняемых операций. Паттерн посетитель позволит легко "разбирать" составную иерархическую структуру и обрабатывать разные типы узлов особым образом.</w:t>
       </w:r>
     </w:p>
     <w:p>
@@ -4255,13 +3826,7 @@
         <w:rPr>
           <w:lang w:val="ru-RU"/>
         </w:rPr>
-        <w:t>Использовать паттерн посетитель нужно тогда, когда набор типов иерархии стабилен, а набор опер</w:t>
-      </w:r>
-      <w:r>
-        <w:rPr>
-          <w:lang w:val="ru-RU"/>
-        </w:rPr>
-        <w:t>аций - нет.</w:t>
+        <w:t>Использовать паттерн посетитель нужно тогда, когда набор типов иерархии стабилен, а набор операций - нет.</w:t>
       </w:r>
     </w:p>
     <w:p>
@@ -4279,13 +3844,7 @@
         <w:rPr>
           <w:lang w:val="ru-RU"/>
         </w:rPr>
-        <w:t>Классический вариант паттерна лучше всего подходит для больших составных иерархий, и когда заран</w:t>
-      </w:r>
-      <w:r>
-        <w:rPr>
-          <w:lang w:val="ru-RU"/>
-        </w:rPr>
-        <w:t>ее неизвестно какие типы будут посещаться чаще других.</w:t>
+        <w:t>Классический вариант паттерна лучше всего подходит для больших составных иерархий, и когда заранее неизвестно какие типы будут посещаться чаще других.</w:t>
       </w:r>
     </w:p>
     <w:p>
@@ -4303,13 +3862,7 @@
         <w:rPr>
           <w:lang w:val="ru-RU"/>
         </w:rPr>
-        <w:t xml:space="preserve">Функциональный вариант посетителя можно всегда построить на основе классической реализации, </w:t>
-      </w:r>
-      <w:r>
-        <w:rPr>
-          <w:lang w:val="ru-RU"/>
-        </w:rPr>
-        <w:t xml:space="preserve">когда станет известно, что многим клиентам нужно "посещать" лишь небольшое число типов иерархии. Вариант на основе </w:t>
+        <w:t xml:space="preserve">Функциональный вариант посетителя можно всегда построить на основе классической реализации, когда станет известно, что многим клиентам нужно "посещать" лишь небольшое число типов иерархии. Вариант на основе </w:t>
       </w:r>
       <w:r>
         <w:rPr>
@@ -4328,13 +3881,7 @@
         <w:rPr>
           <w:lang w:val="ru-RU"/>
         </w:rPr>
-        <w:t xml:space="preserve"> сопоставления с образцом</w:t>
-      </w:r>
-      <w:r>
-        <w:rPr>
-          <w:lang w:val="ru-RU"/>
-        </w:rPr>
-        <w:t xml:space="preserve"> и подходит для работы с простыми иерархиями типов, которые моделируют разме</w:t>
+        <w:t xml:space="preserve"> сопоставления с образцом и подходит для работы с простыми иерархиями типов, которые моделируют разме</w:t>
       </w:r>
       <w:r>
         <w:rPr>
@@ -4353,15 +3900,10 @@
       <w:pPr>
         <w:pStyle w:val="Heading2"/>
       </w:pPr>
-      <w:bookmarkStart w:id="9" w:name="примеры-в-.net-framework"/>
-      <w:bookmarkEnd w:id="9"/>
-      <w:proofErr w:type="spellStart"/>
-      <w:r>
-        <w:t>Примеры</w:t>
-      </w:r>
-      <w:proofErr w:type="spellEnd"/>
-      <w:r>
-        <w:t xml:space="preserve"> в .NET Framework</w:t>
+      <w:bookmarkStart w:id="10" w:name="примеры-в-.net-framework"/>
+      <w:bookmarkEnd w:id="10"/>
+      <w:r>
+        <w:t>Примеры в .NET Framework</w:t>
       </w:r>
     </w:p>
     <w:p>
@@ -4400,13 +3942,7 @@
         <w:rPr>
           <w:lang w:val="ru-RU"/>
         </w:rPr>
-        <w:t>Данный посетител</w:t>
-      </w:r>
-      <w:r>
-        <w:rPr>
-          <w:lang w:val="ru-RU"/>
-        </w:rPr>
-        <w:t xml:space="preserve">ь используется для навигации и преобразования деревьев выражений при реализации специализированных </w:t>
+        <w:t xml:space="preserve">Данный посетитель используется для навигации и преобразования деревьев выражений при реализации специализированных </w:t>
       </w:r>
       <w:r>
         <w:t>LINQ</w:t>
@@ -4442,34 +3978,24 @@
         </w:rPr>
         <w:t xml:space="preserve"> содержит множество посетителей. </w:t>
       </w:r>
-      <w:proofErr w:type="spellStart"/>
       <w:r>
         <w:rPr>
           <w:rStyle w:val="VerbatimChar"/>
         </w:rPr>
         <w:t>CSharpSyntaxVisitor</w:t>
       </w:r>
-      <w:proofErr w:type="spellEnd"/>
-      <w:r>
-        <w:rPr>
-          <w:lang w:val="ru-RU"/>
-        </w:rPr>
-        <w:t xml:space="preserve"> для раб</w:t>
-      </w:r>
-      <w:r>
-        <w:rPr>
-          <w:lang w:val="ru-RU"/>
-        </w:rPr>
-        <w:t xml:space="preserve">оты с синтаксическим деревом, </w:t>
-      </w:r>
-      <w:proofErr w:type="spellStart"/>
+      <w:r>
+        <w:rPr>
+          <w:lang w:val="ru-RU"/>
+        </w:rPr>
+        <w:t xml:space="preserve"> для работы с синтаксическим деревом, </w:t>
+      </w:r>
       <w:r>
         <w:rPr>
           <w:rStyle w:val="VerbatimChar"/>
         </w:rPr>
         <w:t>SymbolVisitor</w:t>
       </w:r>
-      <w:proofErr w:type="spellEnd"/>
       <w:r>
         <w:rPr>
           <w:rStyle w:val="VerbatimChar"/>
@@ -4477,14 +4003,12 @@
         </w:rPr>
         <w:t>&lt;</w:t>
       </w:r>
-      <w:proofErr w:type="spellStart"/>
       <w:r>
         <w:rPr>
           <w:rStyle w:val="VerbatimChar"/>
         </w:rPr>
         <w:t>TResult</w:t>
       </w:r>
-      <w:proofErr w:type="spellEnd"/>
       <w:r>
         <w:rPr>
           <w:rStyle w:val="VerbatimChar"/>
@@ -4504,8 +4028,6 @@
         </w:rPr>
         <w:t>и другие</w:t>
       </w:r>
-      <w:bookmarkStart w:id="10" w:name="_GoBack"/>
-      <w:bookmarkEnd w:id="10"/>
       <w:r>
         <w:rPr>
           <w:lang w:val="ru-RU"/>
@@ -4524,14 +4046,12 @@
         </w:rPr>
       </w:pPr>
       <w:hyperlink r:id="rId11">
-        <w:proofErr w:type="spellStart"/>
         <w:r>
           <w:rPr>
             <w:rStyle w:val="Link"/>
           </w:rPr>
           <w:t>DbExpressionVisitor</w:t>
         </w:r>
-        <w:proofErr w:type="spellEnd"/>
       </w:hyperlink>
       <w:r>
         <w:rPr>
@@ -5261,6 +4781,13 @@
     <w:lsdException w:name="Medium Shading 2"/>
     <w:lsdException w:name="Medium List 1"/>
     <w:lsdException w:name="Medium List 2"/>
+    <w:lsdException w:name="Medium Grid 1"/>
+    <w:lsdException w:name="Medium Grid 2"/>
+    <w:lsdException w:name="Medium Grid 3"/>
+    <w:lsdException w:name="Dark List"/>
+    <w:lsdException w:name="Colorful Shading"/>
+    <w:lsdException w:name="Colorful List"/>
+    <w:lsdException w:name="Colorful Grid"/>
     <w:lsdException w:name="Light Shading Accent 1"/>
     <w:lsdException w:name="Light List Accent 1"/>
     <w:lsdException w:name="Light Grid Accent 1"/>
@@ -5559,6 +5086,7 @@
   <w:style w:type="character" w:default="1" w:styleId="DefaultParagraphFont">
     <w:name w:val="Default Paragraph Font"/>
     <w:uiPriority w:val="1"/>
+    <w:semiHidden/>
     <w:unhideWhenUsed/>
   </w:style>
   <w:style w:type="table" w:default="1" w:styleId="TableNormal">

</xml_diff>